<commit_message>
updating documentation to match the code
</commit_message>
<xml_diff>
--- a/docs/InterfacingWithC.docx
+++ b/docs/InterfacingWithC.docx
@@ -2621,8 +2621,6 @@
         </w:r>
       </w:hyperlink>
     </w:p>
-    <w:bookmarkStart w:id="2" w:name="_GoBack"/>
-    <w:bookmarkEnd w:id="2"/>
     <w:p>
       <w:pPr>
         <w:pStyle w:val="TOC1"/>
@@ -2636,95 +2634,82 @@
           <w:lang w:eastAsia="zh-CN"/>
         </w:rPr>
       </w:pPr>
-      <w:r>
-        <w:fldChar w:fldCharType="begin"/>
-      </w:r>
-      <w:r>
-        <w:instrText xml:space="preserve"> HYPERLINK \l "_Toc350257752" </w:instrText>
-      </w:r>
-      <w:r>
-        <w:fldChar w:fldCharType="separate"/>
-      </w:r>
-      <w:r>
-        <w:rPr>
-          <w:rStyle w:val="Hyperlink"/>
-          <w:noProof/>
-        </w:rPr>
-        <w:t>7</w:t>
-      </w:r>
-      <w:r>
-        <w:rPr>
-          <w:rFonts w:asciiTheme="minorHAnsi" w:eastAsiaTheme="minorEastAsia" w:hAnsiTheme="minorHAnsi" w:cstheme="minorBidi"/>
-          <w:b w:val="0"/>
-          <w:bCs w:val="0"/>
-          <w:noProof/>
-          <w:sz w:val="22"/>
-          <w:szCs w:val="22"/>
-          <w:lang w:eastAsia="zh-CN"/>
-        </w:rPr>
-        <w:tab/>
-      </w:r>
-      <w:r>
-        <w:rPr>
-          <w:rStyle w:val="Hyperlink"/>
-          <w:noProof/>
-        </w:rPr>
-        <w:t>References</w:t>
-      </w:r>
-      <w:r>
-        <w:rPr>
-          <w:noProof/>
-          <w:webHidden/>
-        </w:rPr>
-        <w:tab/>
-      </w:r>
-      <w:r>
-        <w:rPr>
-          <w:noProof/>
-          <w:webHidden/>
-        </w:rPr>
-        <w:fldChar w:fldCharType="begin"/>
-      </w:r>
-      <w:r>
-        <w:rPr>
-          <w:noProof/>
-          <w:webHidden/>
-        </w:rPr>
-        <w:instrText xml:space="preserve"> PAGEREF _Toc350257752 \h </w:instrText>
-      </w:r>
-      <w:r>
-        <w:rPr>
-          <w:noProof/>
-          <w:webHidden/>
-        </w:rPr>
-      </w:r>
-      <w:r>
-        <w:rPr>
-          <w:noProof/>
-          <w:webHidden/>
-        </w:rPr>
-        <w:fldChar w:fldCharType="separate"/>
-      </w:r>
-      <w:r>
-        <w:rPr>
-          <w:noProof/>
-          <w:webHidden/>
-        </w:rPr>
-        <w:t>32</w:t>
-      </w:r>
-      <w:r>
-        <w:rPr>
-          <w:noProof/>
-          <w:webHidden/>
-        </w:rPr>
-        <w:fldChar w:fldCharType="end"/>
-      </w:r>
-      <w:r>
-        <w:rPr>
-          <w:noProof/>
-        </w:rPr>
-        <w:fldChar w:fldCharType="end"/>
-      </w:r>
+      <w:hyperlink w:anchor="_Toc350257752" w:history="1">
+        <w:r>
+          <w:rPr>
+            <w:rStyle w:val="Hyperlink"/>
+            <w:noProof/>
+          </w:rPr>
+          <w:t>7</w:t>
+        </w:r>
+        <w:r>
+          <w:rPr>
+            <w:rFonts w:asciiTheme="minorHAnsi" w:eastAsiaTheme="minorEastAsia" w:hAnsiTheme="minorHAnsi" w:cstheme="minorBidi"/>
+            <w:b w:val="0"/>
+            <w:bCs w:val="0"/>
+            <w:noProof/>
+            <w:sz w:val="22"/>
+            <w:szCs w:val="22"/>
+            <w:lang w:eastAsia="zh-CN"/>
+          </w:rPr>
+          <w:tab/>
+        </w:r>
+        <w:r>
+          <w:rPr>
+            <w:rStyle w:val="Hyperlink"/>
+            <w:noProof/>
+          </w:rPr>
+          <w:t>References</w:t>
+        </w:r>
+        <w:r>
+          <w:rPr>
+            <w:noProof/>
+            <w:webHidden/>
+          </w:rPr>
+          <w:tab/>
+        </w:r>
+        <w:r>
+          <w:rPr>
+            <w:noProof/>
+            <w:webHidden/>
+          </w:rPr>
+          <w:fldChar w:fldCharType="begin"/>
+        </w:r>
+        <w:r>
+          <w:rPr>
+            <w:noProof/>
+            <w:webHidden/>
+          </w:rPr>
+          <w:instrText xml:space="preserve"> PAGEREF _Toc350257752 \h </w:instrText>
+        </w:r>
+        <w:r>
+          <w:rPr>
+            <w:noProof/>
+            <w:webHidden/>
+          </w:rPr>
+        </w:r>
+        <w:r>
+          <w:rPr>
+            <w:noProof/>
+            <w:webHidden/>
+          </w:rPr>
+          <w:fldChar w:fldCharType="separate"/>
+        </w:r>
+        <w:r>
+          <w:rPr>
+            <w:noProof/>
+            <w:webHidden/>
+          </w:rPr>
+          <w:t>32</w:t>
+        </w:r>
+        <w:r>
+          <w:rPr>
+            <w:noProof/>
+            <w:webHidden/>
+          </w:rPr>
+          <w:fldChar w:fldCharType="end"/>
+        </w:r>
+      </w:hyperlink>
     </w:p>
     <w:p>
       <w:pPr>
@@ -2760,7 +2745,7 @@
           <w:szCs w:val="32"/>
         </w:rPr>
       </w:pPr>
-      <w:bookmarkStart w:id="3" w:name="_Toc331499623"/>
+      <w:bookmarkStart w:id="2" w:name="_Toc331499623"/>
       <w:r>
         <w:br w:type="page"/>
       </w:r>
@@ -2770,13 +2755,13 @@
         <w:pStyle w:val="Heading1"/>
         <w:jc w:val="both"/>
       </w:pPr>
-      <w:bookmarkStart w:id="4" w:name="_Toc350257735"/>
+      <w:bookmarkStart w:id="3" w:name="_Toc350257735"/>
       <w:r>
         <w:lastRenderedPageBreak/>
         <w:t>Company Background</w:t>
       </w:r>
+      <w:bookmarkEnd w:id="2"/>
       <w:bookmarkEnd w:id="3"/>
-      <w:bookmarkEnd w:id="4"/>
     </w:p>
     <w:p>
       <w:pPr>
@@ -2990,12 +2975,12 @@
         <w:pStyle w:val="Heading1"/>
         <w:jc w:val="both"/>
       </w:pPr>
-      <w:bookmarkStart w:id="5" w:name="_Toc350257736"/>
+      <w:bookmarkStart w:id="4" w:name="_Toc350257736"/>
       <w:r>
         <w:lastRenderedPageBreak/>
         <w:t>Overview</w:t>
       </w:r>
-      <w:bookmarkEnd w:id="5"/>
+      <w:bookmarkEnd w:id="4"/>
       <w:r>
         <w:t xml:space="preserve">  </w:t>
       </w:r>
@@ -3493,7 +3478,7 @@
         <w:pStyle w:val="Heading1"/>
         <w:jc w:val="both"/>
       </w:pPr>
-      <w:bookmarkStart w:id="6" w:name="_Toc350257737"/>
+      <w:bookmarkStart w:id="5" w:name="_Toc350257737"/>
       <w:r>
         <w:lastRenderedPageBreak/>
         <w:t>Requirement</w:t>
@@ -3502,7 +3487,7 @@
         <w:t>s</w:t>
       </w:r>
     </w:p>
-    <w:bookmarkEnd w:id="6"/>
+    <w:bookmarkEnd w:id="5"/>
     <w:p>
       <w:pPr>
         <w:pStyle w:val="NoSpacing"/>
@@ -3659,32 +3644,6 @@
     </w:p>
     <w:p>
       <w:pPr>
-        <w:pStyle w:val="ListParagraph"/>
-        <w:numPr>
-          <w:ilvl w:val="0"/>
-          <w:numId w:val="19"/>
-        </w:numPr>
-        <w:spacing w:after="240"/>
-        <w:jc w:val="both"/>
-        <w:rPr>
-          <w:rFonts w:ascii="Segoe UI" w:hAnsi="Segoe UI" w:cs="Segoe UI"/>
-        </w:rPr>
-      </w:pPr>
-      <w:r>
-        <w:rPr>
-          <w:rFonts w:ascii="Segoe UI" w:hAnsi="Segoe UI" w:cs="Segoe UI"/>
-        </w:rPr>
-        <w:t>makeprint</w:t>
-      </w:r>
-      <w:r>
-        <w:rPr>
-          <w:rFonts w:ascii="Segoe UI" w:hAnsi="Segoe UI" w:cs="Segoe UI"/>
-        </w:rPr>
-        <w:t>.zip</w:t>
-      </w:r>
-    </w:p>
-    <w:p>
-      <w:pPr>
         <w:jc w:val="both"/>
         <w:rPr>
           <w:rFonts w:eastAsia="Calibri"/>
@@ -3703,7 +3662,7 @@
           <w:rFonts w:eastAsia="SimSun"/>
         </w:rPr>
       </w:pPr>
-      <w:bookmarkStart w:id="7" w:name="_Toc350257738"/>
+      <w:bookmarkStart w:id="6" w:name="_Toc350257738"/>
       <w:r>
         <w:rPr>
           <w:rFonts w:eastAsia="SimSun"/>
@@ -3711,7 +3670,7 @@
         <w:lastRenderedPageBreak/>
         <w:t>Data</w:t>
       </w:r>
-      <w:bookmarkEnd w:id="7"/>
+      <w:bookmarkEnd w:id="6"/>
       <w:r>
         <w:rPr>
           <w:rFonts w:eastAsia="SimSun"/>
@@ -3854,8 +3813,8 @@
         </w:rPr>
       </w:pPr>
     </w:p>
-    <w:bookmarkStart w:id="8" w:name="_MON_1423637695"/>
-    <w:bookmarkEnd w:id="8"/>
+    <w:bookmarkStart w:id="7" w:name="_MON_1423637695"/>
+    <w:bookmarkEnd w:id="7"/>
     <w:p>
       <w:pPr>
         <w:jc w:val="both"/>
@@ -3894,7 +3853,7 @@
             <w10:borderbottom type="single" width="4"/>
             <w10:borderright type="single" width="4"/>
           </v:shape>
-          <o:OLEObject Type="Embed" ProgID="Word.OpenDocumentText.12" ShapeID="_x0000_i1025" DrawAspect="Content" ObjectID="_1488192419" r:id="rId12"/>
+          <o:OLEObject Type="Embed" ProgID="Word.OpenDocumentText.12" ShapeID="_x0000_i1025" DrawAspect="Content" ObjectID="_1489391594" r:id="rId12"/>
         </w:object>
       </w:r>
     </w:p>
@@ -4074,8 +4033,8 @@
         </w:rPr>
       </w:pPr>
     </w:p>
-    <w:bookmarkStart w:id="9" w:name="_MON_1487771338"/>
-    <w:bookmarkEnd w:id="9"/>
+    <w:bookmarkStart w:id="8" w:name="_MON_1487771338"/>
+    <w:bookmarkEnd w:id="8"/>
     <w:p>
       <w:pPr>
         <w:jc w:val="both"/>
@@ -4095,7 +4054,7 @@
             <w10:borderbottom type="single" width="4"/>
             <w10:borderright type="single" width="4"/>
           </v:shape>
-          <o:OLEObject Type="Embed" ProgID="Word.OpenDocumentText.12" ShapeID="_x0000_i1026" DrawAspect="Content" ObjectID="_1488192420" r:id="rId14"/>
+          <o:OLEObject Type="Embed" ProgID="Word.OpenDocumentText.12" ShapeID="_x0000_i1026" DrawAspect="Content" ObjectID="_1489391595" r:id="rId14"/>
         </w:object>
       </w:r>
     </w:p>
@@ -4123,8 +4082,8 @@
         </w:rPr>
       </w:pPr>
     </w:p>
-    <w:bookmarkStart w:id="10" w:name="_MON_1487771777"/>
-    <w:bookmarkEnd w:id="10"/>
+    <w:bookmarkStart w:id="9" w:name="_MON_1487771777"/>
+    <w:bookmarkEnd w:id="9"/>
     <w:p>
       <w:pPr>
         <w:jc w:val="both"/>
@@ -4144,7 +4103,7 @@
             <w10:borderbottom type="single" width="4"/>
             <w10:borderright type="single" width="4"/>
           </v:shape>
-          <o:OLEObject Type="Embed" ProgID="Word.OpenDocumentText.12" ShapeID="_x0000_i1027" DrawAspect="Content" ObjectID="_1488192421" r:id="rId16"/>
+          <o:OLEObject Type="Embed" ProgID="Word.OpenDocumentText.12" ShapeID="_x0000_i1027" DrawAspect="Content" ObjectID="_1489391596" r:id="rId16"/>
         </w:object>
       </w:r>
     </w:p>
@@ -4188,8 +4147,8 @@
         </w:rPr>
       </w:pPr>
     </w:p>
-    <w:bookmarkStart w:id="11" w:name="_MON_1487772102"/>
-    <w:bookmarkEnd w:id="11"/>
+    <w:bookmarkStart w:id="10" w:name="_MON_1487772102"/>
+    <w:bookmarkEnd w:id="10"/>
     <w:p>
       <w:pPr>
         <w:jc w:val="both"/>
@@ -4209,7 +4168,7 @@
             <w10:borderbottom type="single" width="4"/>
             <w10:borderright type="single" width="4"/>
           </v:shape>
-          <o:OLEObject Type="Embed" ProgID="Word.OpenDocumentText.12" ShapeID="_x0000_i1028" DrawAspect="Content" ObjectID="_1488192422" r:id="rId18"/>
+          <o:OLEObject Type="Embed" ProgID="Word.OpenDocumentText.12" ShapeID="_x0000_i1028" DrawAspect="Content" ObjectID="_1489391597" r:id="rId18"/>
         </w:object>
       </w:r>
     </w:p>
@@ -4523,8 +4482,8 @@
         </w:rPr>
       </w:pPr>
     </w:p>
-    <w:bookmarkStart w:id="12" w:name="_MON_1423638584"/>
-    <w:bookmarkEnd w:id="12"/>
+    <w:bookmarkStart w:id="11" w:name="_MON_1423638584"/>
+    <w:bookmarkEnd w:id="11"/>
     <w:p>
       <w:pPr>
         <w:jc w:val="both"/>
@@ -4544,7 +4503,7 @@
             <w10:borderbottom type="single" width="4"/>
             <w10:borderright type="single" width="4"/>
           </v:shape>
-          <o:OLEObject Type="Embed" ProgID="Word.OpenDocumentText.12" ShapeID="_x0000_i1029" DrawAspect="Content" ObjectID="_1488192423" r:id="rId21"/>
+          <o:OLEObject Type="Embed" ProgID="Word.OpenDocumentText.12" ShapeID="_x0000_i1029" DrawAspect="Content" ObjectID="_1489391598" r:id="rId21"/>
         </w:object>
       </w:r>
     </w:p>
@@ -4729,7 +4688,7 @@
       <w:r>
         <w:t>rom</w:t>
       </w:r>
-      <w:bookmarkStart w:id="13" w:name="_Toc350257739"/>
+      <w:bookmarkStart w:id="12" w:name="_Toc350257739"/>
       <w:r>
         <w:t xml:space="preserve"> </w:t>
       </w:r>
@@ -4741,7 +4700,7 @@
       <w:r>
         <w:t>+ to C</w:t>
       </w:r>
-      <w:bookmarkEnd w:id="13"/>
+      <w:bookmarkEnd w:id="12"/>
     </w:p>
     <w:p>
       <w:pPr>
@@ -4922,8 +4881,8 @@
         <w:jc w:val="both"/>
       </w:pPr>
     </w:p>
-    <w:bookmarkStart w:id="14" w:name="_MON_1425367597"/>
-    <w:bookmarkEnd w:id="14"/>
+    <w:bookmarkStart w:id="13" w:name="_MON_1425367597"/>
+    <w:bookmarkEnd w:id="13"/>
     <w:p>
       <w:pPr>
         <w:jc w:val="both"/>
@@ -4940,7 +4899,7 @@
             <w10:borderbottom type="dot" width="4"/>
             <w10:borderright type="dot" width="4"/>
           </v:shape>
-          <o:OLEObject Type="Embed" ProgID="Word.OpenDocumentText.12" ShapeID="_x0000_i1030" DrawAspect="Content" ObjectID="_1488192424" r:id="rId24"/>
+          <o:OLEObject Type="Embed" ProgID="Word.OpenDocumentText.12" ShapeID="_x0000_i1030" DrawAspect="Content" ObjectID="_1489391599" r:id="rId24"/>
         </w:object>
       </w:r>
     </w:p>
@@ -4963,8 +4922,8 @@
         <w:jc w:val="both"/>
       </w:pPr>
     </w:p>
-    <w:bookmarkStart w:id="15" w:name="_MON_1425367803"/>
-    <w:bookmarkEnd w:id="15"/>
+    <w:bookmarkStart w:id="14" w:name="_MON_1425367803"/>
+    <w:bookmarkEnd w:id="14"/>
     <w:p>
       <w:pPr>
         <w:jc w:val="both"/>
@@ -4981,7 +4940,7 @@
             <w10:borderbottom type="dot" width="4"/>
             <w10:borderright type="dot" width="4"/>
           </v:shape>
-          <o:OLEObject Type="Embed" ProgID="Word.OpenDocumentText.12" ShapeID="_x0000_i1031" DrawAspect="Content" ObjectID="_1488192425" r:id="rId26"/>
+          <o:OLEObject Type="Embed" ProgID="Word.OpenDocumentText.12" ShapeID="_x0000_i1031" DrawAspect="Content" ObjectID="_1489391600" r:id="rId26"/>
         </w:object>
       </w:r>
     </w:p>
@@ -5006,8 +4965,8 @@
         <w:jc w:val="both"/>
       </w:pPr>
     </w:p>
-    <w:bookmarkStart w:id="16" w:name="_MON_1425367849"/>
-    <w:bookmarkEnd w:id="16"/>
+    <w:bookmarkStart w:id="15" w:name="_MON_1425367849"/>
+    <w:bookmarkEnd w:id="15"/>
     <w:p>
       <w:pPr>
         <w:jc w:val="both"/>
@@ -5024,7 +4983,7 @@
             <w10:borderbottom type="dot" width="4"/>
             <w10:borderright type="dot" width="4"/>
           </v:shape>
-          <o:OLEObject Type="Embed" ProgID="Word.OpenDocumentText.12" ShapeID="_x0000_i1032" DrawAspect="Content" ObjectID="_1488192426" r:id="rId28"/>
+          <o:OLEObject Type="Embed" ProgID="Word.OpenDocumentText.12" ShapeID="_x0000_i1032" DrawAspect="Content" ObjectID="_1489391601" r:id="rId28"/>
         </w:object>
       </w:r>
     </w:p>
@@ -5052,8 +5011,8 @@
         </w:rPr>
       </w:pPr>
     </w:p>
-    <w:bookmarkStart w:id="17" w:name="_MON_1425367912"/>
-    <w:bookmarkEnd w:id="17"/>
+    <w:bookmarkStart w:id="16" w:name="_MON_1425367912"/>
+    <w:bookmarkEnd w:id="16"/>
     <w:p>
       <w:pPr>
         <w:jc w:val="both"/>
@@ -5073,7 +5032,7 @@
             <w10:borderbottom type="dot" width="4"/>
             <w10:borderright type="dot" width="4"/>
           </v:shape>
-          <o:OLEObject Type="Embed" ProgID="Word.OpenDocumentText.12" ShapeID="_x0000_i1033" DrawAspect="Content" ObjectID="_1488192427" r:id="rId30"/>
+          <o:OLEObject Type="Embed" ProgID="Word.OpenDocumentText.12" ShapeID="_x0000_i1033" DrawAspect="Content" ObjectID="_1489391602" r:id="rId30"/>
         </w:object>
       </w:r>
     </w:p>
@@ -5197,7 +5156,7 @@
         </w:rPr>
         <w:t>rom</w:t>
       </w:r>
-      <w:bookmarkStart w:id="18" w:name="_Toc350257740"/>
+      <w:bookmarkStart w:id="17" w:name="_Toc350257740"/>
       <w:r>
         <w:rPr>
           <w:rFonts w:eastAsia="SimSun"/>
@@ -5218,7 +5177,7 @@
         </w:rPr>
         <w:t>+</w:t>
       </w:r>
-      <w:bookmarkEnd w:id="18"/>
+      <w:bookmarkEnd w:id="17"/>
     </w:p>
     <w:p>
       <w:pPr>
@@ -5416,8 +5375,8 @@
         </w:rPr>
       </w:pPr>
     </w:p>
-    <w:bookmarkStart w:id="19" w:name="_MON_1425368391"/>
-    <w:bookmarkEnd w:id="19"/>
+    <w:bookmarkStart w:id="18" w:name="_MON_1425368391"/>
+    <w:bookmarkEnd w:id="18"/>
     <w:p>
       <w:pPr>
         <w:jc w:val="both"/>
@@ -5437,7 +5396,7 @@
             <w10:borderbottom type="dot" width="4"/>
             <w10:borderright type="dot" width="4"/>
           </v:shape>
-          <o:OLEObject Type="Embed" ProgID="Word.OpenDocumentText.12" ShapeID="_x0000_i1034" DrawAspect="Content" ObjectID="_1488192428" r:id="rId33"/>
+          <o:OLEObject Type="Embed" ProgID="Word.OpenDocumentText.12" ShapeID="_x0000_i1034" DrawAspect="Content" ObjectID="_1489391603" r:id="rId33"/>
         </w:object>
       </w:r>
     </w:p>
@@ -5487,8 +5446,8 @@
         </w:rPr>
       </w:pPr>
     </w:p>
-    <w:bookmarkStart w:id="20" w:name="_MON_1425368455"/>
-    <w:bookmarkEnd w:id="20"/>
+    <w:bookmarkStart w:id="19" w:name="_MON_1425368455"/>
+    <w:bookmarkEnd w:id="19"/>
     <w:p>
       <w:pPr>
         <w:jc w:val="both"/>
@@ -5508,7 +5467,7 @@
             <w10:borderbottom type="dot" width="4"/>
             <w10:borderright type="dot" width="4"/>
           </v:shape>
-          <o:OLEObject Type="Embed" ProgID="Word.OpenDocumentText.12" ShapeID="_x0000_i1035" DrawAspect="Content" ObjectID="_1488192429" r:id="rId35"/>
+          <o:OLEObject Type="Embed" ProgID="Word.OpenDocumentText.12" ShapeID="_x0000_i1035" DrawAspect="Content" ObjectID="_1489391604" r:id="rId35"/>
         </w:object>
       </w:r>
     </w:p>
@@ -5558,8 +5517,8 @@
         </w:rPr>
       </w:pPr>
     </w:p>
-    <w:bookmarkStart w:id="21" w:name="_MON_1425368578"/>
-    <w:bookmarkEnd w:id="21"/>
+    <w:bookmarkStart w:id="20" w:name="_MON_1425368578"/>
+    <w:bookmarkEnd w:id="20"/>
     <w:p>
       <w:pPr>
         <w:jc w:val="both"/>
@@ -5580,7 +5539,7 @@
             <w10:borderbottom type="dot" width="4"/>
             <w10:borderright type="dot" width="4"/>
           </v:shape>
-          <o:OLEObject Type="Embed" ProgID="Word.OpenDocumentText.12" ShapeID="_x0000_i1036" DrawAspect="Content" ObjectID="_1488192430" r:id="rId37"/>
+          <o:OLEObject Type="Embed" ProgID="Word.OpenDocumentText.12" ShapeID="_x0000_i1036" DrawAspect="Content" ObjectID="_1489391605" r:id="rId37"/>
         </w:object>
       </w:r>
     </w:p>
@@ -5630,8 +5589,8 @@
         </w:rPr>
       </w:pPr>
     </w:p>
-    <w:bookmarkStart w:id="22" w:name="_MON_1425368742"/>
-    <w:bookmarkEnd w:id="22"/>
+    <w:bookmarkStart w:id="21" w:name="_MON_1425368742"/>
+    <w:bookmarkEnd w:id="21"/>
     <w:p>
       <w:pPr>
         <w:jc w:val="both"/>
@@ -5652,7 +5611,7 @@
             <w10:borderbottom type="dot" width="4"/>
             <w10:borderright type="dot" width="4"/>
           </v:shape>
-          <o:OLEObject Type="Embed" ProgID="Word.OpenDocumentText.12" ShapeID="_x0000_i1037" DrawAspect="Content" ObjectID="_1488192431" r:id="rId39"/>
+          <o:OLEObject Type="Embed" ProgID="Word.OpenDocumentText.12" ShapeID="_x0000_i1037" DrawAspect="Content" ObjectID="_1489391606" r:id="rId39"/>
         </w:object>
       </w:r>
     </w:p>
@@ -5692,7 +5651,7 @@
       <w:r>
         <w:t>:</w:t>
       </w:r>
-      <w:bookmarkStart w:id="23" w:name="_Toc350257741"/>
+      <w:bookmarkStart w:id="22" w:name="_Toc350257741"/>
       <w:r>
         <w:t xml:space="preserve"> </w:t>
       </w:r>
@@ -5704,7 +5663,7 @@
       <w:r>
         <w:t>+ to C</w:t>
       </w:r>
-      <w:bookmarkEnd w:id="23"/>
+      <w:bookmarkEnd w:id="22"/>
     </w:p>
     <w:p>
       <w:pPr>
@@ -6028,23 +5987,14 @@
           <w:rFonts w:ascii="Segoe UI" w:hAnsi="Segoe UI" w:cs="Segoe UI"/>
           <w:color w:val="262626" w:themeColor="text1" w:themeTint="D9"/>
         </w:rPr>
-        <w:t xml:space="preserve"> if the </w:t>
-      </w:r>
-      <w:proofErr w:type="gramStart"/>
-      <w:r>
-        <w:rPr>
-          <w:rFonts w:ascii="Segoe UI" w:hAnsi="Segoe UI" w:cs="Segoe UI"/>
-          <w:color w:val="262626" w:themeColor="text1" w:themeTint="D9"/>
-        </w:rPr>
-        <w:t>type  is</w:t>
-      </w:r>
-      <w:proofErr w:type="gramEnd"/>
-      <w:r>
-        <w:rPr>
-          <w:rFonts w:ascii="Segoe UI" w:hAnsi="Segoe UI" w:cs="Segoe UI"/>
-          <w:color w:val="262626" w:themeColor="text1" w:themeTint="D9"/>
-        </w:rPr>
-        <w:t xml:space="preserve"> negative, the data is an atom</w:t>
+        <w:t xml:space="preserve"> if the type </w:t>
+      </w:r>
+      <w:r>
+        <w:rPr>
+          <w:rFonts w:ascii="Segoe UI" w:hAnsi="Segoe UI" w:cs="Segoe UI"/>
+          <w:color w:val="262626" w:themeColor="text1" w:themeTint="D9"/>
+        </w:rPr>
+        <w:t>is negative, the data is an atom</w:t>
       </w:r>
       <w:r>
         <w:rPr>
@@ -6159,8 +6109,8 @@
         <w:jc w:val="both"/>
       </w:pPr>
     </w:p>
-    <w:bookmarkStart w:id="24" w:name="_MON_1423295214"/>
-    <w:bookmarkEnd w:id="24"/>
+    <w:bookmarkStart w:id="23" w:name="_MON_1423295214"/>
+    <w:bookmarkEnd w:id="23"/>
     <w:p>
       <w:pPr>
         <w:jc w:val="both"/>
@@ -6174,7 +6124,7 @@
             <w10:borderbottom type="dot" width="4"/>
             <w10:borderright type="dot" width="4"/>
           </v:shape>
-          <o:OLEObject Type="Embed" ProgID="Word.OpenDocumentText.12" ShapeID="_x0000_i1038" DrawAspect="Content" ObjectID="_1488192432" r:id="rId42"/>
+          <o:OLEObject Type="Embed" ProgID="Word.OpenDocumentText.12" ShapeID="_x0000_i1038" DrawAspect="Content" ObjectID="_1489391607" r:id="rId42"/>
         </w:object>
       </w:r>
     </w:p>
@@ -6209,11 +6159,11 @@
         <w:lastRenderedPageBreak/>
         <w:t xml:space="preserve"> </w:t>
       </w:r>
-      <w:bookmarkStart w:id="25" w:name="_Toc350257742"/>
+      <w:bookmarkStart w:id="24" w:name="_Toc350257742"/>
       <w:r>
         <w:t>Printing an atom</w:t>
       </w:r>
-      <w:bookmarkEnd w:id="25"/>
+      <w:bookmarkEnd w:id="24"/>
     </w:p>
     <w:p>
       <w:pPr>
@@ -6483,8 +6433,8 @@
         <w:jc w:val="both"/>
       </w:pPr>
     </w:p>
-    <w:bookmarkStart w:id="26" w:name="_MON_1423295280"/>
-    <w:bookmarkEnd w:id="26"/>
+    <w:bookmarkStart w:id="25" w:name="_MON_1423295280"/>
+    <w:bookmarkEnd w:id="25"/>
     <w:p>
       <w:pPr>
         <w:jc w:val="both"/>
@@ -6498,7 +6448,7 @@
             <w10:borderbottom type="dot" width="4"/>
             <w10:borderright type="dot" width="4"/>
           </v:shape>
-          <o:OLEObject Type="Embed" ProgID="Word.OpenDocumentText.12" ShapeID="_x0000_i1039" DrawAspect="Content" ObjectID="_1488192433" r:id="rId45"/>
+          <o:OLEObject Type="Embed" ProgID="Word.OpenDocumentText.12" ShapeID="_x0000_i1039" DrawAspect="Content" ObjectID="_1489391608" r:id="rId45"/>
         </w:object>
       </w:r>
     </w:p>
@@ -6571,8 +6521,8 @@
         <w:jc w:val="both"/>
       </w:pPr>
     </w:p>
-    <w:bookmarkStart w:id="27" w:name="_MON_1423295302"/>
-    <w:bookmarkEnd w:id="27"/>
+    <w:bookmarkStart w:id="26" w:name="_MON_1423295302"/>
+    <w:bookmarkEnd w:id="26"/>
     <w:p>
       <w:pPr>
         <w:jc w:val="both"/>
@@ -6590,7 +6540,7 @@
             <w10:borderbottom type="dot" width="4"/>
             <w10:borderright type="dot" width="4"/>
           </v:shape>
-          <o:OLEObject Type="Embed" ProgID="Word.OpenDocumentText.12" ShapeID="_x0000_i1040" DrawAspect="Content" ObjectID="_1488192434" r:id="rId47"/>
+          <o:OLEObject Type="Embed" ProgID="Word.OpenDocumentText.12" ShapeID="_x0000_i1040" DrawAspect="Content" ObjectID="_1489391609" r:id="rId47"/>
         </w:object>
       </w:r>
     </w:p>
@@ -6663,8 +6613,8 @@
         <w:jc w:val="both"/>
       </w:pPr>
     </w:p>
-    <w:bookmarkStart w:id="28" w:name="_MON_1423295319"/>
-    <w:bookmarkEnd w:id="28"/>
+    <w:bookmarkStart w:id="27" w:name="_MON_1423295319"/>
+    <w:bookmarkEnd w:id="27"/>
     <w:p>
       <w:pPr>
         <w:jc w:val="both"/>
@@ -6682,7 +6632,7 @@
             <w10:borderbottom type="dot" width="4"/>
             <w10:borderright type="dot" width="4"/>
           </v:shape>
-          <o:OLEObject Type="Embed" ProgID="Word.OpenDocumentText.12" ShapeID="_x0000_i1041" DrawAspect="Content" ObjectID="_1488192435" r:id="rId49"/>
+          <o:OLEObject Type="Embed" ProgID="Word.OpenDocumentText.12" ShapeID="_x0000_i1041" DrawAspect="Content" ObjectID="_1489391610" r:id="rId49"/>
         </w:object>
       </w:r>
     </w:p>
@@ -6786,8 +6736,8 @@
         <w:jc w:val="both"/>
       </w:pPr>
     </w:p>
-    <w:bookmarkStart w:id="29" w:name="_MON_1423295338"/>
-    <w:bookmarkEnd w:id="29"/>
+    <w:bookmarkStart w:id="28" w:name="_MON_1423295338"/>
+    <w:bookmarkEnd w:id="28"/>
     <w:p>
       <w:pPr>
         <w:jc w:val="both"/>
@@ -6805,7 +6755,7 @@
             <w10:borderbottom type="dot" width="4"/>
             <w10:borderright type="dot" width="4"/>
           </v:shape>
-          <o:OLEObject Type="Embed" ProgID="Word.OpenDocumentText.12" ShapeID="_x0000_i1042" DrawAspect="Content" ObjectID="_1488192436" r:id="rId51"/>
+          <o:OLEObject Type="Embed" ProgID="Word.OpenDocumentText.12" ShapeID="_x0000_i1042" DrawAspect="Content" ObjectID="_1489391611" r:id="rId51"/>
         </w:object>
       </w:r>
     </w:p>
@@ -6878,8 +6828,8 @@
         <w:jc w:val="both"/>
       </w:pPr>
     </w:p>
-    <w:bookmarkStart w:id="30" w:name="_MON_1423295352"/>
-    <w:bookmarkEnd w:id="30"/>
+    <w:bookmarkStart w:id="29" w:name="_MON_1423295352"/>
+    <w:bookmarkEnd w:id="29"/>
     <w:p>
       <w:pPr>
         <w:jc w:val="both"/>
@@ -6897,7 +6847,7 @@
             <w10:borderbottom type="dot" width="4"/>
             <w10:borderright type="dot" width="4"/>
           </v:shape>
-          <o:OLEObject Type="Embed" ProgID="Word.OpenDocumentText.12" ShapeID="_x0000_i1043" DrawAspect="Content" ObjectID="_1488192437" r:id="rId53"/>
+          <o:OLEObject Type="Embed" ProgID="Word.OpenDocumentText.12" ShapeID="_x0000_i1043" DrawAspect="Content" ObjectID="_1489391612" r:id="rId53"/>
         </w:object>
       </w:r>
     </w:p>
@@ -6973,8 +6923,8 @@
         </w:rPr>
       </w:pPr>
     </w:p>
-    <w:bookmarkStart w:id="31" w:name="_MON_1423295369"/>
-    <w:bookmarkEnd w:id="31"/>
+    <w:bookmarkStart w:id="30" w:name="_MON_1423295369"/>
+    <w:bookmarkEnd w:id="30"/>
     <w:p>
       <w:pPr>
         <w:jc w:val="both"/>
@@ -6992,7 +6942,7 @@
             <w10:borderbottom type="dot" width="4"/>
             <w10:borderright type="dot" width="4"/>
           </v:shape>
-          <o:OLEObject Type="Embed" ProgID="Word.OpenDocumentText.12" ShapeID="_x0000_i1044" DrawAspect="Content" ObjectID="_1488192438" r:id="rId55"/>
+          <o:OLEObject Type="Embed" ProgID="Word.OpenDocumentText.12" ShapeID="_x0000_i1044" DrawAspect="Content" ObjectID="_1489391613" r:id="rId55"/>
         </w:object>
       </w:r>
     </w:p>
@@ -7084,8 +7034,8 @@
         <w:jc w:val="both"/>
       </w:pPr>
     </w:p>
-    <w:bookmarkStart w:id="32" w:name="_MON_1423295388"/>
-    <w:bookmarkEnd w:id="32"/>
+    <w:bookmarkStart w:id="31" w:name="_MON_1423295388"/>
+    <w:bookmarkEnd w:id="31"/>
     <w:p>
       <w:pPr>
         <w:jc w:val="both"/>
@@ -7103,7 +7053,7 @@
             <w10:borderbottom type="dot" width="4"/>
             <w10:borderright type="dot" width="4"/>
           </v:shape>
-          <o:OLEObject Type="Embed" ProgID="Word.OpenDocumentText.12" ShapeID="_x0000_i1045" DrawAspect="Content" ObjectID="_1488192439" r:id="rId57"/>
+          <o:OLEObject Type="Embed" ProgID="Word.OpenDocumentText.12" ShapeID="_x0000_i1045" DrawAspect="Content" ObjectID="_1489391614" r:id="rId57"/>
         </w:object>
       </w:r>
     </w:p>
@@ -7155,84 +7105,122 @@
         <w:rPr>
           <w:rFonts w:ascii="Segoe UI" w:hAnsi="Segoe UI" w:cs="Segoe UI"/>
         </w:rPr>
-        <w:t xml:space="preserve">by inspecting </w:t>
+        <w:t xml:space="preserve">by inspecting the </w:t>
+      </w:r>
+      <w:r>
+        <w:rPr>
+          <w:rFonts w:ascii="Segoe UI" w:hAnsi="Segoe UI" w:cs="Segoe UI"/>
+          <w:i/>
+        </w:rPr>
+        <w:t>g</w:t>
+      </w:r>
+      <w:r>
+        <w:rPr>
+          <w:rFonts w:ascii="Segoe UI" w:hAnsi="Segoe UI" w:cs="Segoe UI"/>
+          <w:i/>
+        </w:rPr>
+        <w:t xml:space="preserve"> </w:t>
+      </w:r>
+      <w:r>
+        <w:rPr>
+          <w:rFonts w:ascii="Segoe UI" w:hAnsi="Segoe UI" w:cs="Segoe UI"/>
+        </w:rPr>
+        <w:t>member of the K object</w:t>
+      </w:r>
+      <w:r>
+        <w:rPr>
+          <w:rFonts w:ascii="Segoe UI" w:hAnsi="Segoe UI" w:cs="Segoe UI"/>
+        </w:rPr>
+        <w:t>.</w:t>
+      </w:r>
+      <w:r>
+        <w:rPr>
+          <w:rFonts w:ascii="Segoe UI" w:hAnsi="Segoe UI" w:cs="Segoe UI"/>
+        </w:rPr>
+        <w:t xml:space="preserve"> </w:t>
+      </w:r>
+      <w:r>
+        <w:rPr>
+          <w:rFonts w:ascii="Segoe UI" w:hAnsi="Segoe UI" w:cs="Segoe UI"/>
+        </w:rPr>
+        <w:t>This</w:t>
+      </w:r>
+      <w:r>
+        <w:rPr>
+          <w:rFonts w:ascii="Segoe UI" w:hAnsi="Segoe UI" w:cs="Segoe UI"/>
+        </w:rPr>
+        <w:t xml:space="preserve"> is because </w:t>
+      </w:r>
+      <w:r>
+        <w:rPr>
+          <w:rFonts w:ascii="Segoe UI" w:hAnsi="Segoe UI" w:cs="Segoe UI"/>
+        </w:rPr>
+        <w:t xml:space="preserve">the </w:t>
+      </w:r>
+      <w:r>
+        <w:rPr>
+          <w:rFonts w:ascii="Segoe UI" w:hAnsi="Segoe UI" w:cs="Segoe UI"/>
+        </w:rPr>
+        <w:t>char</w:t>
+      </w:r>
+      <w:r>
+        <w:rPr>
+          <w:rFonts w:ascii="Segoe UI" w:hAnsi="Segoe UI" w:cs="Segoe UI"/>
+        </w:rPr>
+        <w:t>acter</w:t>
+      </w:r>
+      <w:r>
+        <w:rPr>
+          <w:rFonts w:ascii="Segoe UI" w:hAnsi="Segoe UI" w:cs="Segoe UI"/>
+        </w:rPr>
+        <w:t xml:space="preserve"> is stored as </w:t>
+      </w:r>
+      <w:r>
+        <w:rPr>
+          <w:rFonts w:ascii="Segoe UI" w:hAnsi="Segoe UI" w:cs="Segoe UI"/>
+        </w:rPr>
+        <w:t>a single byte</w:t>
+      </w:r>
+      <w:r>
+        <w:rPr>
+          <w:rFonts w:ascii="Segoe UI" w:hAnsi="Segoe UI" w:cs="Segoe UI"/>
+        </w:rPr>
+        <w:t>. (</w:t>
       </w:r>
       <w:proofErr w:type="gramStart"/>
       <w:r>
         <w:rPr>
           <w:rFonts w:ascii="Segoe UI" w:hAnsi="Segoe UI" w:cs="Segoe UI"/>
         </w:rPr>
-        <w:t xml:space="preserve">the </w:t>
-      </w:r>
-      <w:proofErr w:type="spellStart"/>
-      <w:r>
-        <w:rPr>
-          <w:rFonts w:ascii="Segoe UI" w:hAnsi="Segoe UI" w:cs="Segoe UI"/>
-          <w:i/>
-        </w:rPr>
-        <w:t>i</w:t>
-      </w:r>
-      <w:proofErr w:type="spellEnd"/>
+        <w:t>i.e</w:t>
+      </w:r>
       <w:proofErr w:type="gramEnd"/>
       <w:r>
         <w:rPr>
           <w:rFonts w:ascii="Segoe UI" w:hAnsi="Segoe UI" w:cs="Segoe UI"/>
-          <w:i/>
-        </w:rPr>
-        <w:t xml:space="preserve"> </w:t>
-      </w:r>
-      <w:r>
-        <w:rPr>
-          <w:rFonts w:ascii="Segoe UI" w:hAnsi="Segoe UI" w:cs="Segoe UI"/>
-        </w:rPr>
-        <w:t>member of the K object</w:t>
-      </w:r>
-      <w:r>
-        <w:rPr>
-          <w:rFonts w:ascii="Segoe UI" w:hAnsi="Segoe UI" w:cs="Segoe UI"/>
-        </w:rPr>
-        <w:t>.</w:t>
-      </w:r>
-      <w:r>
-        <w:rPr>
-          <w:rFonts w:ascii="Segoe UI" w:hAnsi="Segoe UI" w:cs="Segoe UI"/>
-        </w:rPr>
-        <w:t xml:space="preserve"> </w:t>
-      </w:r>
-      <w:r>
-        <w:rPr>
-          <w:rFonts w:ascii="Segoe UI" w:hAnsi="Segoe UI" w:cs="Segoe UI"/>
-        </w:rPr>
-        <w:t>This</w:t>
-      </w:r>
-      <w:r>
-        <w:rPr>
-          <w:rFonts w:ascii="Segoe UI" w:hAnsi="Segoe UI" w:cs="Segoe UI"/>
-        </w:rPr>
-        <w:t xml:space="preserve"> is because char is stored as ASCII code. (</w:t>
-      </w:r>
-      <w:proofErr w:type="gramStart"/>
-      <w:r>
-        <w:rPr>
-          <w:rFonts w:ascii="Segoe UI" w:hAnsi="Segoe UI" w:cs="Segoe UI"/>
-        </w:rPr>
-        <w:t>i.e</w:t>
-      </w:r>
-      <w:proofErr w:type="gramEnd"/>
-      <w:r>
-        <w:rPr>
-          <w:rFonts w:ascii="Segoe UI" w:hAnsi="Segoe UI" w:cs="Segoe UI"/>
-        </w:rPr>
-        <w:t>. character “a” is stored as 97 according to ASCII code)</w:t>
-      </w:r>
-    </w:p>
-    <w:p>
-      <w:pPr>
-        <w:jc w:val="both"/>
-      </w:pPr>
-    </w:p>
-    <w:bookmarkStart w:id="33" w:name="_MON_1423295402"/>
-    <w:bookmarkEnd w:id="33"/>
+        </w:rPr>
+        <w:t xml:space="preserve">. character “a” is stored as 97 </w:t>
+      </w:r>
+      <w:r>
+        <w:rPr>
+          <w:rFonts w:ascii="Segoe UI" w:hAnsi="Segoe UI" w:cs="Segoe UI"/>
+        </w:rPr>
+        <w:t>in</w:t>
+      </w:r>
+      <w:r>
+        <w:rPr>
+          <w:rFonts w:ascii="Segoe UI" w:hAnsi="Segoe UI" w:cs="Segoe UI"/>
+        </w:rPr>
+        <w:t xml:space="preserve"> ASCII)</w:t>
+      </w:r>
+    </w:p>
+    <w:p>
+      <w:pPr>
+        <w:jc w:val="both"/>
+      </w:pPr>
+    </w:p>
+    <w:bookmarkStart w:id="32" w:name="_MON_1423295402"/>
+    <w:bookmarkEnd w:id="32"/>
     <w:p>
       <w:pPr>
         <w:jc w:val="both"/>
@@ -7250,7 +7238,7 @@
             <w10:borderbottom type="dot" width="4"/>
             <w10:borderright type="dot" width="4"/>
           </v:shape>
-          <o:OLEObject Type="Embed" ProgID="Word.OpenDocumentText.12" ShapeID="_x0000_i1046" DrawAspect="Content" ObjectID="_1488192440" r:id="rId59"/>
+          <o:OLEObject Type="Embed" ProgID="Word.OpenDocumentText.12" ShapeID="_x0000_i1046" DrawAspect="Content" ObjectID="_1489391615" r:id="rId59"/>
         </w:object>
       </w:r>
     </w:p>
@@ -7323,8 +7311,8 @@
         <w:jc w:val="both"/>
       </w:pPr>
     </w:p>
-    <w:bookmarkStart w:id="34" w:name="_MON_1423295415"/>
-    <w:bookmarkEnd w:id="34"/>
+    <w:bookmarkStart w:id="33" w:name="_MON_1423295415"/>
+    <w:bookmarkEnd w:id="33"/>
     <w:p>
       <w:pPr>
         <w:jc w:val="both"/>
@@ -7342,7 +7330,7 @@
             <w10:borderbottom type="dot" width="4"/>
             <w10:borderright type="dot" width="4"/>
           </v:shape>
-          <o:OLEObject Type="Embed" ProgID="Word.OpenDocumentText.12" ShapeID="_x0000_i1047" DrawAspect="Content" ObjectID="_1488192441" r:id="rId61"/>
+          <o:OLEObject Type="Embed" ProgID="Word.OpenDocumentText.12" ShapeID="_x0000_i1047" DrawAspect="Content" ObjectID="_1489391616" r:id="rId61"/>
         </w:object>
       </w:r>
     </w:p>
@@ -7421,8 +7409,8 @@
         <w:jc w:val="both"/>
       </w:pPr>
     </w:p>
-    <w:bookmarkStart w:id="35" w:name="_MON_1488031727"/>
-    <w:bookmarkEnd w:id="35"/>
+    <w:bookmarkStart w:id="34" w:name="_MON_1488031727"/>
+    <w:bookmarkEnd w:id="34"/>
     <w:p>
       <w:pPr>
         <w:jc w:val="both"/>
@@ -7436,7 +7424,7 @@
             <w10:borderbottom type="dot" width="4"/>
             <w10:borderright type="dot" width="4"/>
           </v:shape>
-          <o:OLEObject Type="Embed" ProgID="Word.OpenDocumentText.12" ShapeID="_x0000_i1048" DrawAspect="Content" ObjectID="_1488192442" r:id="rId63"/>
+          <o:OLEObject Type="Embed" ProgID="Word.OpenDocumentText.12" ShapeID="_x0000_i1048" DrawAspect="Content" ObjectID="_1489391617" r:id="rId63"/>
         </w:object>
       </w:r>
     </w:p>
@@ -7946,7 +7934,21 @@
           <w:rFonts w:ascii="Segoe UI" w:hAnsi="Segoe UI" w:cs="Segoe UI"/>
           <w:color w:val="262626" w:themeColor="text1" w:themeTint="D9"/>
         </w:rPr>
-        <w:t>as number of months since 2000.01</w:t>
+        <w:t xml:space="preserve">as number of </w:t>
+      </w:r>
+      <w:r>
+        <w:rPr>
+          <w:rFonts w:ascii="Segoe UI" w:hAnsi="Segoe UI" w:cs="Segoe UI"/>
+          <w:color w:val="262626" w:themeColor="text1" w:themeTint="D9"/>
+        </w:rPr>
+        <w:t>days</w:t>
+      </w:r>
+      <w:r>
+        <w:rPr>
+          <w:rFonts w:ascii="Segoe UI" w:hAnsi="Segoe UI" w:cs="Segoe UI"/>
+          <w:color w:val="262626" w:themeColor="text1" w:themeTint="D9"/>
+        </w:rPr>
+        <w:t xml:space="preserve"> since 2000.01</w:t>
       </w:r>
       <w:r>
         <w:rPr>
@@ -8036,8 +8038,8 @@
         </w:rPr>
       </w:pPr>
     </w:p>
-    <w:bookmarkStart w:id="36" w:name="_MON_1423295594"/>
-    <w:bookmarkEnd w:id="36"/>
+    <w:bookmarkStart w:id="35" w:name="_MON_1423295594"/>
+    <w:bookmarkEnd w:id="35"/>
     <w:p>
       <w:pPr>
         <w:jc w:val="both"/>
@@ -8055,7 +8057,7 @@
             <w10:borderbottom type="dot" width="4"/>
             <w10:borderright type="dot" width="4"/>
           </v:shape>
-          <o:OLEObject Type="Embed" ProgID="Word.OpenDocumentText.12" ShapeID="_x0000_i1049" DrawAspect="Content" ObjectID="_1488192443" r:id="rId66"/>
+          <o:OLEObject Type="Embed" ProgID="Word.OpenDocumentText.12" ShapeID="_x0000_i1049" DrawAspect="Content" ObjectID="_1489391618" r:id="rId66"/>
         </w:object>
       </w:r>
     </w:p>
@@ -8246,8 +8248,8 @@
         <w:jc w:val="both"/>
       </w:pPr>
     </w:p>
-    <w:bookmarkStart w:id="37" w:name="_MON_1423295610"/>
-    <w:bookmarkEnd w:id="37"/>
+    <w:bookmarkStart w:id="36" w:name="_MON_1423295610"/>
+    <w:bookmarkEnd w:id="36"/>
     <w:p>
       <w:pPr>
         <w:jc w:val="both"/>
@@ -8265,7 +8267,7 @@
             <w10:borderbottom type="dot" width="4"/>
             <w10:borderright type="dot" width="4"/>
           </v:shape>
-          <o:OLEObject Type="Embed" ProgID="Word.OpenDocumentText.12" ShapeID="_x0000_i1050" DrawAspect="Content" ObjectID="_1488192444" r:id="rId68"/>
+          <o:OLEObject Type="Embed" ProgID="Word.OpenDocumentText.12" ShapeID="_x0000_i1050" DrawAspect="Content" ObjectID="_1489391619" r:id="rId68"/>
         </w:object>
       </w:r>
     </w:p>
@@ -8459,8 +8461,8 @@
         <w:jc w:val="both"/>
       </w:pPr>
     </w:p>
-    <w:bookmarkStart w:id="38" w:name="_MON_1423295637"/>
-    <w:bookmarkEnd w:id="38"/>
+    <w:bookmarkStart w:id="37" w:name="_MON_1423295637"/>
+    <w:bookmarkEnd w:id="37"/>
     <w:p>
       <w:pPr>
         <w:jc w:val="both"/>
@@ -8474,7 +8476,7 @@
             <w10:borderbottom type="dot" width="4"/>
             <w10:borderright type="dot" width="4"/>
           </v:shape>
-          <o:OLEObject Type="Embed" ProgID="Word.OpenDocumentText.12" ShapeID="_x0000_i1051" DrawAspect="Content" ObjectID="_1488192445" r:id="rId70"/>
+          <o:OLEObject Type="Embed" ProgID="Word.OpenDocumentText.12" ShapeID="_x0000_i1051" DrawAspect="Content" ObjectID="_1489391620" r:id="rId70"/>
         </w:object>
       </w:r>
     </w:p>
@@ -8595,8 +8597,8 @@
         <w:jc w:val="both"/>
       </w:pPr>
     </w:p>
-    <w:bookmarkStart w:id="39" w:name="_MON_1423295666"/>
-    <w:bookmarkEnd w:id="39"/>
+    <w:bookmarkStart w:id="38" w:name="_MON_1423295666"/>
+    <w:bookmarkEnd w:id="38"/>
     <w:p>
       <w:pPr>
         <w:jc w:val="both"/>
@@ -8614,7 +8616,7 @@
             <w10:borderbottom type="dot" width="4"/>
             <w10:borderright type="dot" width="4"/>
           </v:shape>
-          <o:OLEObject Type="Embed" ProgID="Word.OpenDocumentText.12" ShapeID="_x0000_i1052" DrawAspect="Content" ObjectID="_1488192446" r:id="rId72"/>
+          <o:OLEObject Type="Embed" ProgID="Word.OpenDocumentText.12" ShapeID="_x0000_i1052" DrawAspect="Content" ObjectID="_1489391621" r:id="rId72"/>
         </w:object>
       </w:r>
     </w:p>
@@ -8763,8 +8765,8 @@
         <w:jc w:val="both"/>
       </w:pPr>
     </w:p>
-    <w:bookmarkStart w:id="40" w:name="_MON_1423295729"/>
-    <w:bookmarkEnd w:id="40"/>
+    <w:bookmarkStart w:id="39" w:name="_MON_1423295729"/>
+    <w:bookmarkEnd w:id="39"/>
     <w:p>
       <w:pPr>
         <w:jc w:val="both"/>
@@ -8778,7 +8780,7 @@
             <w10:borderbottom type="dot" width="4"/>
             <w10:borderright type="dot" width="4"/>
           </v:shape>
-          <o:OLEObject Type="Embed" ProgID="Word.OpenDocumentText.12" ShapeID="_x0000_i1053" DrawAspect="Content" ObjectID="_1488192447" r:id="rId74"/>
+          <o:OLEObject Type="Embed" ProgID="Word.OpenDocumentText.12" ShapeID="_x0000_i1053" DrawAspect="Content" ObjectID="_1489391622" r:id="rId74"/>
         </w:object>
       </w:r>
     </w:p>
@@ -8892,8 +8894,8 @@
         <w:jc w:val="both"/>
       </w:pPr>
     </w:p>
-    <w:bookmarkStart w:id="41" w:name="_MON_1423295747"/>
-    <w:bookmarkEnd w:id="41"/>
+    <w:bookmarkStart w:id="40" w:name="_MON_1423295747"/>
+    <w:bookmarkEnd w:id="40"/>
     <w:p>
       <w:pPr>
         <w:jc w:val="both"/>
@@ -8911,7 +8913,7 @@
             <w10:borderbottom type="dot" width="4"/>
             <w10:borderright type="dot" width="4"/>
           </v:shape>
-          <o:OLEObject Type="Embed" ProgID="Word.OpenDocumentText.12" ShapeID="_x0000_i1054" DrawAspect="Content" ObjectID="_1488192448" r:id="rId76"/>
+          <o:OLEObject Type="Embed" ProgID="Word.OpenDocumentText.12" ShapeID="_x0000_i1054" DrawAspect="Content" ObjectID="_1489391623" r:id="rId76"/>
         </w:object>
       </w:r>
     </w:p>
@@ -9016,8 +9018,8 @@
         <w:jc w:val="both"/>
       </w:pPr>
     </w:p>
-    <w:bookmarkStart w:id="42" w:name="_MON_1423295763"/>
-    <w:bookmarkEnd w:id="42"/>
+    <w:bookmarkStart w:id="41" w:name="_MON_1423295763"/>
+    <w:bookmarkEnd w:id="41"/>
     <w:p>
       <w:pPr>
         <w:jc w:val="both"/>
@@ -9031,7 +9033,7 @@
             <w10:borderbottom type="dot" width="4"/>
             <w10:borderright type="dot" width="4"/>
           </v:shape>
-          <o:OLEObject Type="Embed" ProgID="Word.OpenDocumentText.12" ShapeID="_x0000_i1055" DrawAspect="Content" ObjectID="_1488192449" r:id="rId78"/>
+          <o:OLEObject Type="Embed" ProgID="Word.OpenDocumentText.12" ShapeID="_x0000_i1055" DrawAspect="Content" ObjectID="_1489391624" r:id="rId78"/>
         </w:object>
       </w:r>
     </w:p>
@@ -9052,11 +9054,11 @@
         <w:lastRenderedPageBreak/>
         <w:t xml:space="preserve"> </w:t>
       </w:r>
-      <w:bookmarkStart w:id="43" w:name="_Toc350257743"/>
+      <w:bookmarkStart w:id="42" w:name="_Toc350257743"/>
       <w:r>
         <w:t>Printing a list</w:t>
       </w:r>
-      <w:bookmarkEnd w:id="43"/>
+      <w:bookmarkEnd w:id="42"/>
     </w:p>
     <w:p>
       <w:pPr>
@@ -9300,8 +9302,8 @@
         <w:jc w:val="both"/>
       </w:pPr>
     </w:p>
-    <w:bookmarkStart w:id="44" w:name="_MON_1488033949"/>
-    <w:bookmarkEnd w:id="44"/>
+    <w:bookmarkStart w:id="43" w:name="_MON_1488033949"/>
+    <w:bookmarkEnd w:id="43"/>
     <w:p>
       <w:pPr>
         <w:jc w:val="both"/>
@@ -9315,7 +9317,7 @@
             <w10:borderbottom type="dot" width="4"/>
             <w10:borderright type="dot" width="4"/>
           </v:shape>
-          <o:OLEObject Type="Embed" ProgID="Word.OpenDocumentText.12" ShapeID="_x0000_i1056" DrawAspect="Content" ObjectID="_1488192450" r:id="rId80"/>
+          <o:OLEObject Type="Embed" ProgID="Word.OpenDocumentText.12" ShapeID="_x0000_i1056" DrawAspect="Content" ObjectID="_1489391625" r:id="rId80"/>
         </w:object>
       </w:r>
     </w:p>
@@ -9388,8 +9390,8 @@
         <w:jc w:val="both"/>
       </w:pPr>
     </w:p>
-    <w:bookmarkStart w:id="45" w:name="_MON_1488034953"/>
-    <w:bookmarkEnd w:id="45"/>
+    <w:bookmarkStart w:id="44" w:name="_MON_1488034953"/>
+    <w:bookmarkEnd w:id="44"/>
     <w:p>
       <w:pPr>
         <w:jc w:val="both"/>
@@ -9403,7 +9405,7 @@
             <w10:borderbottom type="dot" width="4"/>
             <w10:borderright type="dot" width="4"/>
           </v:shape>
-          <o:OLEObject Type="Embed" ProgID="Word.OpenDocumentText.12" ShapeID="_x0000_i1057" DrawAspect="Content" ObjectID="_1488192451" r:id="rId82"/>
+          <o:OLEObject Type="Embed" ProgID="Word.OpenDocumentText.12" ShapeID="_x0000_i1057" DrawAspect="Content" ObjectID="_1489391626" r:id="rId82"/>
         </w:object>
       </w:r>
     </w:p>
@@ -9524,8 +9526,8 @@
         <w:t xml:space="preserve"> </w:t>
       </w:r>
     </w:p>
-    <w:bookmarkStart w:id="46" w:name="_MON_1423295955"/>
-    <w:bookmarkEnd w:id="46"/>
+    <w:bookmarkStart w:id="45" w:name="_MON_1423295955"/>
+    <w:bookmarkEnd w:id="45"/>
     <w:p>
       <w:pPr>
         <w:jc w:val="both"/>
@@ -9539,7 +9541,7 @@
             <w10:borderbottom type="dot" width="4"/>
             <w10:borderright type="dot" width="4"/>
           </v:shape>
-          <o:OLEObject Type="Embed" ProgID="Word.OpenDocumentText.12" ShapeID="_x0000_i1058" DrawAspect="Content" ObjectID="_1488192452" r:id="rId84"/>
+          <o:OLEObject Type="Embed" ProgID="Word.OpenDocumentText.12" ShapeID="_x0000_i1058" DrawAspect="Content" ObjectID="_1489391627" r:id="rId84"/>
         </w:object>
       </w:r>
     </w:p>
@@ -9844,8 +9846,8 @@
         <w:jc w:val="both"/>
       </w:pPr>
     </w:p>
-    <w:bookmarkStart w:id="47" w:name="_MON_1423295992"/>
-    <w:bookmarkEnd w:id="47"/>
+    <w:bookmarkStart w:id="46" w:name="_MON_1423295992"/>
+    <w:bookmarkEnd w:id="46"/>
     <w:p>
       <w:pPr>
         <w:jc w:val="both"/>
@@ -9859,7 +9861,7 @@
             <w10:borderbottom type="dot" width="4"/>
             <w10:borderright type="dot" width="4"/>
           </v:shape>
-          <o:OLEObject Type="Embed" ProgID="Word.OpenDocumentText.12" ShapeID="_x0000_i1059" DrawAspect="Content" ObjectID="_1488192453" r:id="rId86"/>
+          <o:OLEObject Type="Embed" ProgID="Word.OpenDocumentText.12" ShapeID="_x0000_i1059" DrawAspect="Content" ObjectID="_1489391628" r:id="rId86"/>
         </w:object>
       </w:r>
     </w:p>
@@ -9962,8 +9964,8 @@
         <w:jc w:val="both"/>
       </w:pPr>
     </w:p>
-    <w:bookmarkStart w:id="48" w:name="_MON_1488035497"/>
-    <w:bookmarkEnd w:id="48"/>
+    <w:bookmarkStart w:id="47" w:name="_MON_1488035497"/>
+    <w:bookmarkEnd w:id="47"/>
     <w:p>
       <w:pPr>
         <w:jc w:val="both"/>
@@ -9977,7 +9979,7 @@
             <w10:borderbottom type="dot" width="4"/>
             <w10:borderright type="dot" width="4"/>
           </v:shape>
-          <o:OLEObject Type="Embed" ProgID="Word.OpenDocumentText.12" ShapeID="_x0000_i1060" DrawAspect="Content" ObjectID="_1488192454" r:id="rId88"/>
+          <o:OLEObject Type="Embed" ProgID="Word.OpenDocumentText.12" ShapeID="_x0000_i1060" DrawAspect="Content" ObjectID="_1489391629" r:id="rId88"/>
         </w:object>
       </w:r>
     </w:p>
@@ -10072,69 +10074,28 @@
           <w:rFonts w:ascii="Segoe UI" w:hAnsi="Segoe UI" w:cs="Segoe UI"/>
           <w:color w:val="262626" w:themeColor="text1" w:themeTint="D9"/>
         </w:rPr>
-        <w:t xml:space="preserve">. The element is </w:t>
-      </w:r>
-      <w:r>
-        <w:rPr>
-          <w:rFonts w:ascii="Segoe UI" w:hAnsi="Segoe UI" w:cs="Segoe UI"/>
-          <w:color w:val="262626" w:themeColor="text1" w:themeTint="D9"/>
-        </w:rPr>
-        <w:t>now</w:t>
-      </w:r>
-      <w:r>
-        <w:rPr>
-          <w:rFonts w:ascii="Segoe UI" w:hAnsi="Segoe UI" w:cs="Segoe UI"/>
-          <w:color w:val="262626" w:themeColor="text1" w:themeTint="D9"/>
-        </w:rPr>
-        <w:t xml:space="preserve"> </w:t>
-      </w:r>
-      <w:r>
-        <w:rPr>
-          <w:rFonts w:ascii="Segoe UI" w:hAnsi="Segoe UI" w:cs="Segoe UI"/>
-          <w:color w:val="262626" w:themeColor="text1" w:themeTint="D9"/>
-        </w:rPr>
-        <w:t xml:space="preserve">encoded </w:t>
-      </w:r>
-      <w:r>
-        <w:rPr>
-          <w:rFonts w:ascii="Segoe UI" w:hAnsi="Segoe UI" w:cs="Segoe UI"/>
-          <w:color w:val="262626" w:themeColor="text1" w:themeTint="D9"/>
-        </w:rPr>
-        <w:t>into</w:t>
-      </w:r>
-      <w:r>
-        <w:rPr>
-          <w:rFonts w:ascii="Segoe UI" w:hAnsi="Segoe UI" w:cs="Segoe UI"/>
-          <w:color w:val="262626" w:themeColor="text1" w:themeTint="D9"/>
-        </w:rPr>
-        <w:t xml:space="preserve"> an atom </w:t>
-      </w:r>
-      <w:r>
-        <w:rPr>
-          <w:rFonts w:ascii="Segoe UI" w:hAnsi="Segoe UI" w:cs="Segoe UI"/>
-          <w:color w:val="262626" w:themeColor="text1" w:themeTint="D9"/>
-        </w:rPr>
-        <w:t>of the</w:t>
-      </w:r>
-      <w:r>
-        <w:rPr>
-          <w:rFonts w:ascii="Segoe UI" w:hAnsi="Segoe UI" w:cs="Segoe UI"/>
-          <w:color w:val="262626" w:themeColor="text1" w:themeTint="D9"/>
-        </w:rPr>
-        <w:t xml:space="preserve"> K format using </w:t>
-      </w:r>
-      <w:r>
-        <w:rPr>
-          <w:rFonts w:ascii="Segoe UI" w:hAnsi="Segoe UI" w:cs="Segoe UI"/>
-          <w:color w:val="262626" w:themeColor="text1" w:themeTint="D9"/>
-        </w:rPr>
-        <w:t xml:space="preserve">the </w:t>
+        <w:t xml:space="preserve"> and converted into a </w:t>
       </w:r>
       <w:proofErr w:type="spellStart"/>
       <w:r>
         <w:rPr>
           <w:rFonts w:ascii="Segoe UI" w:hAnsi="Segoe UI" w:cs="Segoe UI"/>
-          <w:i/>
+          <w:color w:val="262626" w:themeColor="text1" w:themeTint="D9"/>
+        </w:rPr>
+        <w:t>kdb</w:t>
+      </w:r>
+      <w:proofErr w:type="spellEnd"/>
+      <w:r>
+        <w:rPr>
+          <w:rFonts w:ascii="Segoe UI" w:hAnsi="Segoe UI" w:cs="Segoe UI"/>
+          <w:color w:val="262626" w:themeColor="text1" w:themeTint="D9"/>
+        </w:rPr>
+        <w:t xml:space="preserve">+ short with the </w:t>
+      </w:r>
+      <w:proofErr w:type="spellStart"/>
+      <w:r>
+        <w:rPr>
+          <w:rFonts w:ascii="Segoe UI" w:hAnsi="Segoe UI" w:cs="Segoe UI"/>
           <w:color w:val="262626" w:themeColor="text1" w:themeTint="D9"/>
         </w:rPr>
         <w:t>kh</w:t>
@@ -10143,84 +10104,25 @@
       <w:r>
         <w:rPr>
           <w:rFonts w:ascii="Segoe UI" w:hAnsi="Segoe UI" w:cs="Segoe UI"/>
-          <w:i/>
-          <w:color w:val="262626" w:themeColor="text1" w:themeTint="D9"/>
-        </w:rPr>
-        <w:t xml:space="preserve"> </w:t>
-      </w:r>
-      <w:r>
-        <w:rPr>
-          <w:rFonts w:ascii="Segoe UI" w:hAnsi="Segoe UI" w:cs="Segoe UI"/>
-          <w:color w:val="262626" w:themeColor="text1" w:themeTint="D9"/>
-        </w:rPr>
-        <w:t>function</w:t>
-      </w:r>
-      <w:r>
-        <w:rPr>
-          <w:rFonts w:ascii="Segoe UI" w:hAnsi="Segoe UI" w:cs="Segoe UI"/>
-          <w:color w:val="262626" w:themeColor="text1" w:themeTint="D9"/>
-        </w:rPr>
-        <w:t xml:space="preserve">. It is </w:t>
-      </w:r>
-      <w:r>
-        <w:rPr>
-          <w:rFonts w:ascii="Segoe UI" w:hAnsi="Segoe UI" w:cs="Segoe UI"/>
-          <w:color w:val="262626" w:themeColor="text1" w:themeTint="D9"/>
-        </w:rPr>
-        <w:t>then</w:t>
-      </w:r>
-      <w:r>
-        <w:rPr>
-          <w:rFonts w:ascii="Segoe UI" w:hAnsi="Segoe UI" w:cs="Segoe UI"/>
-          <w:color w:val="262626" w:themeColor="text1" w:themeTint="D9"/>
-        </w:rPr>
-        <w:t xml:space="preserve"> passed to </w:t>
-      </w:r>
-      <w:r>
-        <w:rPr>
-          <w:rFonts w:ascii="Segoe UI" w:hAnsi="Segoe UI" w:cs="Segoe UI"/>
-          <w:color w:val="262626" w:themeColor="text1" w:themeTint="D9"/>
-        </w:rPr>
-        <w:t xml:space="preserve">the </w:t>
-      </w:r>
-      <w:r>
-        <w:rPr>
-          <w:rFonts w:ascii="Segoe UI" w:hAnsi="Segoe UI" w:cs="Segoe UI"/>
-          <w:color w:val="262626" w:themeColor="text1" w:themeTint="D9"/>
-        </w:rPr>
-        <w:t>“</w:t>
-      </w:r>
-      <w:proofErr w:type="spellStart"/>
-      <w:r>
-        <w:rPr>
-          <w:rFonts w:ascii="Segoe UI" w:hAnsi="Segoe UI" w:cs="Segoe UI"/>
-          <w:color w:val="262626" w:themeColor="text1" w:themeTint="D9"/>
-        </w:rPr>
-        <w:t>printatom</w:t>
-      </w:r>
-      <w:proofErr w:type="spellEnd"/>
-      <w:r>
-        <w:rPr>
-          <w:rFonts w:ascii="Segoe UI" w:hAnsi="Segoe UI" w:cs="Segoe UI"/>
-          <w:color w:val="262626" w:themeColor="text1" w:themeTint="D9"/>
-        </w:rPr>
-        <w:t>”</w:t>
-      </w:r>
-      <w:r>
-        <w:rPr>
-          <w:rFonts w:ascii="Segoe UI" w:hAnsi="Segoe UI" w:cs="Segoe UI"/>
-          <w:color w:val="262626" w:themeColor="text1" w:themeTint="D9"/>
-        </w:rPr>
-        <w:t xml:space="preserve"> function.</w:t>
-      </w:r>
-    </w:p>
-    <w:p>
-      <w:pPr>
-        <w:jc w:val="both"/>
-      </w:pPr>
-    </w:p>
-    <w:bookmarkStart w:id="49" w:name="_MON_1423296095"/>
-    <w:bookmarkEnd w:id="49"/>
+          <w:color w:val="262626" w:themeColor="text1" w:themeTint="D9"/>
+        </w:rPr>
+        <w:t xml:space="preserve"> function</w:t>
+      </w:r>
+      <w:r>
+        <w:rPr>
+          <w:rFonts w:ascii="Segoe UI" w:hAnsi="Segoe UI" w:cs="Segoe UI"/>
+          <w:color w:val="262626" w:themeColor="text1" w:themeTint="D9"/>
+        </w:rPr>
+        <w:t>.</w:t>
+      </w:r>
+    </w:p>
+    <w:p>
+      <w:pPr>
+        <w:jc w:val="both"/>
+      </w:pPr>
+    </w:p>
+    <w:bookmarkStart w:id="48" w:name="_MON_1423296095"/>
+    <w:bookmarkEnd w:id="48"/>
     <w:p>
       <w:pPr>
         <w:jc w:val="both"/>
@@ -10234,7 +10136,7 @@
             <w10:borderbottom type="dot" width="4"/>
             <w10:borderright type="dot" width="4"/>
           </v:shape>
-          <o:OLEObject Type="Embed" ProgID="Word.OpenDocumentText.12" ShapeID="_x0000_i1061" DrawAspect="Content" ObjectID="_1488192455" r:id="rId90"/>
+          <o:OLEObject Type="Embed" ProgID="Word.OpenDocumentText.12" ShapeID="_x0000_i1061" DrawAspect="Content" ObjectID="_1489391630" r:id="rId90"/>
         </w:object>
       </w:r>
     </w:p>
@@ -10301,16 +10203,39 @@
           <w:rFonts w:ascii="Segoe UI" w:hAnsi="Segoe UI" w:cs="Segoe UI"/>
           <w:color w:val="262626" w:themeColor="text1" w:themeTint="D9"/>
         </w:rPr>
-        <w:t xml:space="preserve">function. The element is now encoded into an atom of the K format using the </w:t>
+        <w:t>function</w:t>
+      </w:r>
+      <w:r>
+        <w:rPr>
+          <w:rFonts w:ascii="Segoe UI" w:hAnsi="Segoe UI" w:cs="Segoe UI"/>
+          <w:color w:val="262626" w:themeColor="text1" w:themeTint="D9"/>
+        </w:rPr>
+        <w:t xml:space="preserve"> and converted into a </w:t>
       </w:r>
       <w:proofErr w:type="spellStart"/>
       <w:r>
         <w:rPr>
           <w:rFonts w:ascii="Segoe UI" w:hAnsi="Segoe UI" w:cs="Segoe UI"/>
+          <w:color w:val="262626" w:themeColor="text1" w:themeTint="D9"/>
+        </w:rPr>
+        <w:t>kdb</w:t>
+      </w:r>
+      <w:proofErr w:type="spellEnd"/>
+      <w:r>
+        <w:rPr>
+          <w:rFonts w:ascii="Segoe UI" w:hAnsi="Segoe UI" w:cs="Segoe UI"/>
+          <w:color w:val="262626" w:themeColor="text1" w:themeTint="D9"/>
+        </w:rPr>
+        <w:t xml:space="preserve">+ integer with the </w:t>
+      </w:r>
+      <w:proofErr w:type="spellStart"/>
+      <w:r>
+        <w:rPr>
+          <w:rFonts w:ascii="Segoe UI" w:hAnsi="Segoe UI" w:cs="Segoe UI"/>
           <w:i/>
           <w:color w:val="262626" w:themeColor="text1" w:themeTint="D9"/>
         </w:rPr>
-        <w:t>kh</w:t>
+        <w:t>ki</w:t>
       </w:r>
       <w:proofErr w:type="spellEnd"/>
       <w:r>
@@ -10326,32 +10251,23 @@
           <w:rFonts w:ascii="Segoe UI" w:hAnsi="Segoe UI" w:cs="Segoe UI"/>
           <w:color w:val="262626" w:themeColor="text1" w:themeTint="D9"/>
         </w:rPr>
-        <w:t>function. It is then passed to the “</w:t>
-      </w:r>
-      <w:proofErr w:type="spellStart"/>
-      <w:r>
-        <w:rPr>
-          <w:rFonts w:ascii="Segoe UI" w:hAnsi="Segoe UI" w:cs="Segoe UI"/>
-          <w:color w:val="262626" w:themeColor="text1" w:themeTint="D9"/>
-        </w:rPr>
-        <w:t>printatom</w:t>
-      </w:r>
-      <w:proofErr w:type="spellEnd"/>
-      <w:r>
-        <w:rPr>
-          <w:rFonts w:ascii="Segoe UI" w:hAnsi="Segoe UI" w:cs="Segoe UI"/>
-          <w:color w:val="262626" w:themeColor="text1" w:themeTint="D9"/>
-        </w:rPr>
-        <w:t>” function.</w:t>
-      </w:r>
-    </w:p>
-    <w:p>
-      <w:pPr>
-        <w:jc w:val="both"/>
-      </w:pPr>
-    </w:p>
-    <w:bookmarkStart w:id="50" w:name="_MON_1488036001"/>
-    <w:bookmarkEnd w:id="50"/>
+        <w:t>function</w:t>
+      </w:r>
+      <w:r>
+        <w:rPr>
+          <w:rFonts w:ascii="Segoe UI" w:hAnsi="Segoe UI" w:cs="Segoe UI"/>
+          <w:color w:val="262626" w:themeColor="text1" w:themeTint="D9"/>
+        </w:rPr>
+        <w:t>.</w:t>
+      </w:r>
+    </w:p>
+    <w:p>
+      <w:pPr>
+        <w:jc w:val="both"/>
+      </w:pPr>
+    </w:p>
+    <w:bookmarkStart w:id="49" w:name="_MON_1488036001"/>
+    <w:bookmarkEnd w:id="49"/>
     <w:p>
       <w:pPr>
         <w:jc w:val="both"/>
@@ -10365,7 +10281,7 @@
             <w10:borderbottom type="dot" width="4"/>
             <w10:borderright type="dot" width="4"/>
           </v:shape>
-          <o:OLEObject Type="Embed" ProgID="Word.OpenDocumentText.12" ShapeID="_x0000_i1062" DrawAspect="Content" ObjectID="_1488192456" r:id="rId92"/>
+          <o:OLEObject Type="Embed" ProgID="Word.OpenDocumentText.12" ShapeID="_x0000_i1062" DrawAspect="Content" ObjectID="_1489391631" r:id="rId92"/>
         </w:object>
       </w:r>
     </w:p>
@@ -10432,57 +10348,74 @@
           <w:rFonts w:ascii="Segoe UI" w:hAnsi="Segoe UI" w:cs="Segoe UI"/>
           <w:color w:val="262626" w:themeColor="text1" w:themeTint="D9"/>
         </w:rPr>
-        <w:t xml:space="preserve">function. The element is now encoded into an atom of the K format using the </w:t>
+        <w:t>function</w:t>
+      </w:r>
+      <w:r>
+        <w:rPr>
+          <w:rFonts w:ascii="Segoe UI" w:hAnsi="Segoe UI" w:cs="Segoe UI"/>
+          <w:color w:val="262626" w:themeColor="text1" w:themeTint="D9"/>
+        </w:rPr>
+        <w:t xml:space="preserve"> and converted into a </w:t>
       </w:r>
       <w:proofErr w:type="spellStart"/>
       <w:r>
         <w:rPr>
           <w:rFonts w:ascii="Segoe UI" w:hAnsi="Segoe UI" w:cs="Segoe UI"/>
+          <w:color w:val="262626" w:themeColor="text1" w:themeTint="D9"/>
+        </w:rPr>
+        <w:t>kdb</w:t>
+      </w:r>
+      <w:proofErr w:type="spellEnd"/>
+      <w:r>
+        <w:rPr>
+          <w:rFonts w:ascii="Segoe UI" w:hAnsi="Segoe UI" w:cs="Segoe UI"/>
+          <w:color w:val="262626" w:themeColor="text1" w:themeTint="D9"/>
+        </w:rPr>
+        <w:t>+ long with the</w:t>
+      </w:r>
+      <w:r>
+        <w:rPr>
+          <w:rFonts w:ascii="Segoe UI" w:hAnsi="Segoe UI" w:cs="Segoe UI"/>
           <w:i/>
           <w:color w:val="262626" w:themeColor="text1" w:themeTint="D9"/>
         </w:rPr>
-        <w:t>kh</w:t>
+        <w:t xml:space="preserve"> </w:t>
+      </w:r>
+      <w:proofErr w:type="spellStart"/>
+      <w:proofErr w:type="gramStart"/>
+      <w:r>
+        <w:rPr>
+          <w:rFonts w:ascii="Segoe UI" w:hAnsi="Segoe UI" w:cs="Segoe UI"/>
+          <w:i/>
+          <w:color w:val="262626" w:themeColor="text1" w:themeTint="D9"/>
+        </w:rPr>
+        <w:t>k</w:t>
+      </w:r>
+      <w:r>
+        <w:rPr>
+          <w:rFonts w:ascii="Segoe UI" w:hAnsi="Segoe UI" w:cs="Segoe UI"/>
+          <w:i/>
+          <w:color w:val="262626" w:themeColor="text1" w:themeTint="D9"/>
+        </w:rPr>
+        <w:t>j</w:t>
       </w:r>
       <w:proofErr w:type="spellEnd"/>
-      <w:r>
-        <w:rPr>
-          <w:rFonts w:ascii="Segoe UI" w:hAnsi="Segoe UI" w:cs="Segoe UI"/>
-          <w:i/>
-          <w:color w:val="262626" w:themeColor="text1" w:themeTint="D9"/>
-        </w:rPr>
-        <w:t xml:space="preserve"> </w:t>
-      </w:r>
-      <w:r>
-        <w:rPr>
-          <w:rFonts w:ascii="Segoe UI" w:hAnsi="Segoe UI" w:cs="Segoe UI"/>
-          <w:color w:val="262626" w:themeColor="text1" w:themeTint="D9"/>
-        </w:rPr>
-        <w:t>function. It is then passed to the “</w:t>
-      </w:r>
-      <w:proofErr w:type="spellStart"/>
-      <w:r>
-        <w:rPr>
-          <w:rFonts w:ascii="Segoe UI" w:hAnsi="Segoe UI" w:cs="Segoe UI"/>
-          <w:color w:val="262626" w:themeColor="text1" w:themeTint="D9"/>
-        </w:rPr>
-        <w:t>printatom</w:t>
-      </w:r>
-      <w:proofErr w:type="spellEnd"/>
-      <w:r>
-        <w:rPr>
-          <w:rFonts w:ascii="Segoe UI" w:hAnsi="Segoe UI" w:cs="Segoe UI"/>
-          <w:color w:val="262626" w:themeColor="text1" w:themeTint="D9"/>
-        </w:rPr>
-        <w:t>” function.</w:t>
-      </w:r>
-    </w:p>
-    <w:p>
-      <w:pPr>
-        <w:jc w:val="both"/>
-      </w:pPr>
-    </w:p>
-    <w:bookmarkStart w:id="51" w:name="_MON_1488036011"/>
-    <w:bookmarkEnd w:id="51"/>
+      <w:proofErr w:type="gramEnd"/>
+      <w:r>
+        <w:rPr>
+          <w:rFonts w:ascii="Segoe UI" w:hAnsi="Segoe UI" w:cs="Segoe UI"/>
+          <w:color w:val="262626" w:themeColor="text1" w:themeTint="D9"/>
+        </w:rPr>
+        <w:t xml:space="preserve"> function.</w:t>
+      </w:r>
+    </w:p>
+    <w:p>
+      <w:pPr>
+        <w:jc w:val="both"/>
+      </w:pPr>
+    </w:p>
+    <w:bookmarkStart w:id="50" w:name="_MON_1488036011"/>
+    <w:bookmarkEnd w:id="50"/>
     <w:p>
       <w:pPr>
         <w:jc w:val="both"/>
@@ -10496,7 +10429,7 @@
             <w10:borderbottom type="dot" width="4"/>
             <w10:borderright type="dot" width="4"/>
           </v:shape>
-          <o:OLEObject Type="Embed" ProgID="Word.OpenDocumentText.12" ShapeID="_x0000_i1063" DrawAspect="Content" ObjectID="_1488192457" r:id="rId94"/>
+          <o:OLEObject Type="Embed" ProgID="Word.OpenDocumentText.12" ShapeID="_x0000_i1063" DrawAspect="Content" ObjectID="_1489391632" r:id="rId94"/>
         </w:object>
       </w:r>
     </w:p>
@@ -10563,57 +10496,63 @@
           <w:rFonts w:ascii="Segoe UI" w:hAnsi="Segoe UI" w:cs="Segoe UI"/>
           <w:color w:val="262626" w:themeColor="text1" w:themeTint="D9"/>
         </w:rPr>
-        <w:t xml:space="preserve">function. The element is now encoded into an atom of the K format using the </w:t>
+        <w:t>function</w:t>
+      </w:r>
+      <w:r>
+        <w:rPr>
+          <w:rFonts w:ascii="Segoe UI" w:hAnsi="Segoe UI" w:cs="Segoe UI"/>
+          <w:color w:val="262626" w:themeColor="text1" w:themeTint="D9"/>
+        </w:rPr>
+        <w:t xml:space="preserve"> and converted into a </w:t>
       </w:r>
       <w:proofErr w:type="spellStart"/>
       <w:r>
         <w:rPr>
           <w:rFonts w:ascii="Segoe UI" w:hAnsi="Segoe UI" w:cs="Segoe UI"/>
+          <w:color w:val="262626" w:themeColor="text1" w:themeTint="D9"/>
+        </w:rPr>
+        <w:t>kdb+real</w:t>
+      </w:r>
+      <w:proofErr w:type="spellEnd"/>
+      <w:r>
+        <w:rPr>
+          <w:rFonts w:ascii="Segoe UI" w:hAnsi="Segoe UI" w:cs="Segoe UI"/>
+          <w:color w:val="262626" w:themeColor="text1" w:themeTint="D9"/>
+        </w:rPr>
+        <w:t xml:space="preserve"> using the </w:t>
+      </w:r>
+      <w:proofErr w:type="spellStart"/>
+      <w:r>
+        <w:rPr>
+          <w:rFonts w:ascii="Segoe UI" w:hAnsi="Segoe UI" w:cs="Segoe UI"/>
           <w:i/>
           <w:color w:val="262626" w:themeColor="text1" w:themeTint="D9"/>
         </w:rPr>
-        <w:t>kh</w:t>
+        <w:t>ke</w:t>
       </w:r>
       <w:proofErr w:type="spellEnd"/>
       <w:r>
         <w:rPr>
           <w:rFonts w:ascii="Segoe UI" w:hAnsi="Segoe UI" w:cs="Segoe UI"/>
-          <w:i/>
-          <w:color w:val="262626" w:themeColor="text1" w:themeTint="D9"/>
-        </w:rPr>
-        <w:t xml:space="preserve"> </w:t>
-      </w:r>
-      <w:r>
-        <w:rPr>
-          <w:rFonts w:ascii="Segoe UI" w:hAnsi="Segoe UI" w:cs="Segoe UI"/>
-          <w:color w:val="262626" w:themeColor="text1" w:themeTint="D9"/>
-        </w:rPr>
-        <w:t>function. It is then passed to the “</w:t>
-      </w:r>
-      <w:proofErr w:type="spellStart"/>
-      <w:r>
-        <w:rPr>
-          <w:rFonts w:ascii="Segoe UI" w:hAnsi="Segoe UI" w:cs="Segoe UI"/>
-          <w:color w:val="262626" w:themeColor="text1" w:themeTint="D9"/>
-        </w:rPr>
-        <w:t>printatom</w:t>
-      </w:r>
-      <w:proofErr w:type="spellEnd"/>
-      <w:r>
-        <w:rPr>
-          <w:rFonts w:ascii="Segoe UI" w:hAnsi="Segoe UI" w:cs="Segoe UI"/>
-          <w:color w:val="262626" w:themeColor="text1" w:themeTint="D9"/>
-        </w:rPr>
-        <w:t>” function.</w:t>
-      </w:r>
-    </w:p>
-    <w:p>
-      <w:pPr>
-        <w:jc w:val="both"/>
-      </w:pPr>
-    </w:p>
-    <w:bookmarkStart w:id="52" w:name="_MON_1488036022"/>
-    <w:bookmarkEnd w:id="52"/>
+          <w:color w:val="262626" w:themeColor="text1" w:themeTint="D9"/>
+        </w:rPr>
+        <w:t xml:space="preserve"> function</w:t>
+      </w:r>
+      <w:r>
+        <w:rPr>
+          <w:rFonts w:ascii="Segoe UI" w:hAnsi="Segoe UI" w:cs="Segoe UI"/>
+          <w:color w:val="262626" w:themeColor="text1" w:themeTint="D9"/>
+        </w:rPr>
+        <w:t>.</w:t>
+      </w:r>
+    </w:p>
+    <w:p>
+      <w:pPr>
+        <w:jc w:val="both"/>
+      </w:pPr>
+    </w:p>
+    <w:bookmarkStart w:id="51" w:name="_MON_1488036022"/>
+    <w:bookmarkEnd w:id="51"/>
     <w:p>
       <w:pPr>
         <w:jc w:val="both"/>
@@ -10627,7 +10566,7 @@
             <w10:borderbottom type="dot" width="4"/>
             <w10:borderright type="dot" width="4"/>
           </v:shape>
-          <o:OLEObject Type="Embed" ProgID="Word.OpenDocumentText.12" ShapeID="_x0000_i1064" DrawAspect="Content" ObjectID="_1488192458" r:id="rId96"/>
+          <o:OLEObject Type="Embed" ProgID="Word.OpenDocumentText.12" ShapeID="_x0000_i1064" DrawAspect="Content" ObjectID="_1489391633" r:id="rId96"/>
         </w:object>
       </w:r>
     </w:p>
@@ -10695,57 +10634,63 @@
           <w:rFonts w:ascii="Segoe UI" w:hAnsi="Segoe UI" w:cs="Segoe UI"/>
           <w:color w:val="262626" w:themeColor="text1" w:themeTint="D9"/>
         </w:rPr>
-        <w:t xml:space="preserve">function. The element is now encoded into an atom of the K format using the </w:t>
+        <w:t>function</w:t>
+      </w:r>
+      <w:r>
+        <w:rPr>
+          <w:rFonts w:ascii="Segoe UI" w:hAnsi="Segoe UI" w:cs="Segoe UI"/>
+          <w:color w:val="262626" w:themeColor="text1" w:themeTint="D9"/>
+        </w:rPr>
+        <w:t xml:space="preserve"> and converted into a </w:t>
       </w:r>
       <w:proofErr w:type="spellStart"/>
       <w:r>
         <w:rPr>
           <w:rFonts w:ascii="Segoe UI" w:hAnsi="Segoe UI" w:cs="Segoe UI"/>
+          <w:color w:val="262626" w:themeColor="text1" w:themeTint="D9"/>
+        </w:rPr>
+        <w:t>kdb</w:t>
+      </w:r>
+      <w:proofErr w:type="spellEnd"/>
+      <w:r>
+        <w:rPr>
+          <w:rFonts w:ascii="Segoe UI" w:hAnsi="Segoe UI" w:cs="Segoe UI"/>
+          <w:color w:val="262626" w:themeColor="text1" w:themeTint="D9"/>
+        </w:rPr>
+        <w:t xml:space="preserve">+ float using the </w:t>
+      </w:r>
+      <w:proofErr w:type="spellStart"/>
+      <w:r>
+        <w:rPr>
+          <w:rFonts w:ascii="Segoe UI" w:hAnsi="Segoe UI" w:cs="Segoe UI"/>
           <w:i/>
           <w:color w:val="262626" w:themeColor="text1" w:themeTint="D9"/>
         </w:rPr>
-        <w:t>kh</w:t>
+        <w:t>ke</w:t>
       </w:r>
       <w:proofErr w:type="spellEnd"/>
       <w:r>
         <w:rPr>
           <w:rFonts w:ascii="Segoe UI" w:hAnsi="Segoe UI" w:cs="Segoe UI"/>
-          <w:i/>
-          <w:color w:val="262626" w:themeColor="text1" w:themeTint="D9"/>
-        </w:rPr>
-        <w:t xml:space="preserve"> </w:t>
-      </w:r>
-      <w:r>
-        <w:rPr>
-          <w:rFonts w:ascii="Segoe UI" w:hAnsi="Segoe UI" w:cs="Segoe UI"/>
-          <w:color w:val="262626" w:themeColor="text1" w:themeTint="D9"/>
-        </w:rPr>
-        <w:t>function. It is then passed to the “</w:t>
-      </w:r>
-      <w:proofErr w:type="spellStart"/>
-      <w:r>
-        <w:rPr>
-          <w:rFonts w:ascii="Segoe UI" w:hAnsi="Segoe UI" w:cs="Segoe UI"/>
-          <w:color w:val="262626" w:themeColor="text1" w:themeTint="D9"/>
-        </w:rPr>
-        <w:t>printatom</w:t>
-      </w:r>
-      <w:proofErr w:type="spellEnd"/>
-      <w:r>
-        <w:rPr>
-          <w:rFonts w:ascii="Segoe UI" w:hAnsi="Segoe UI" w:cs="Segoe UI"/>
-          <w:color w:val="262626" w:themeColor="text1" w:themeTint="D9"/>
-        </w:rPr>
-        <w:t>” function.</w:t>
-      </w:r>
-    </w:p>
-    <w:p>
-      <w:pPr>
-        <w:jc w:val="both"/>
-      </w:pPr>
-    </w:p>
-    <w:bookmarkStart w:id="53" w:name="_MON_1488036041"/>
-    <w:bookmarkEnd w:id="53"/>
+          <w:color w:val="262626" w:themeColor="text1" w:themeTint="D9"/>
+        </w:rPr>
+        <w:t xml:space="preserve"> function</w:t>
+      </w:r>
+      <w:r>
+        <w:rPr>
+          <w:rFonts w:ascii="Segoe UI" w:hAnsi="Segoe UI" w:cs="Segoe UI"/>
+          <w:color w:val="262626" w:themeColor="text1" w:themeTint="D9"/>
+        </w:rPr>
+        <w:t>.</w:t>
+      </w:r>
+    </w:p>
+    <w:p>
+      <w:pPr>
+        <w:jc w:val="both"/>
+      </w:pPr>
+    </w:p>
+    <w:bookmarkStart w:id="52" w:name="_MON_1488036041"/>
+    <w:bookmarkEnd w:id="52"/>
     <w:p>
       <w:pPr>
         <w:jc w:val="both"/>
@@ -10759,7 +10704,7 @@
             <w10:borderbottom type="dot" width="4"/>
             <w10:borderright type="dot" width="4"/>
           </v:shape>
-          <o:OLEObject Type="Embed" ProgID="Word.OpenDocumentText.12" ShapeID="_x0000_i1065" DrawAspect="Content" ObjectID="_1488192459" r:id="rId98"/>
+          <o:OLEObject Type="Embed" ProgID="Word.OpenDocumentText.12" ShapeID="_x0000_i1065" DrawAspect="Content" ObjectID="_1489391634" r:id="rId98"/>
         </w:object>
       </w:r>
     </w:p>
@@ -10801,22 +10746,44 @@
           <w:rFonts w:ascii="Segoe UI" w:hAnsi="Segoe UI" w:cs="Segoe UI"/>
           <w:color w:val="262626" w:themeColor="text1" w:themeTint="D9"/>
         </w:rPr>
-        <w:t xml:space="preserve">A </w:t>
+        <w:t>A c</w:t>
+      </w:r>
+      <w:r>
+        <w:rPr>
+          <w:rFonts w:ascii="Segoe UI" w:hAnsi="Segoe UI" w:cs="Segoe UI"/>
+          <w:color w:val="262626" w:themeColor="text1" w:themeTint="D9"/>
+        </w:rPr>
+        <w:t>har</w:t>
+      </w:r>
+      <w:r>
+        <w:rPr>
+          <w:rFonts w:ascii="Segoe UI" w:hAnsi="Segoe UI" w:cs="Segoe UI"/>
+          <w:color w:val="262626" w:themeColor="text1" w:themeTint="D9"/>
+        </w:rPr>
+        <w:t>acter</w:t>
+      </w:r>
+      <w:r>
+        <w:rPr>
+          <w:rFonts w:ascii="Segoe UI" w:hAnsi="Segoe UI" w:cs="Segoe UI"/>
+          <w:color w:val="262626" w:themeColor="text1" w:themeTint="D9"/>
+        </w:rPr>
+        <w:t xml:space="preserve"> list is accessed using </w:t>
+      </w:r>
+      <w:r>
+        <w:rPr>
+          <w:rFonts w:ascii="Segoe UI" w:hAnsi="Segoe UI" w:cs="Segoe UI"/>
+          <w:color w:val="262626" w:themeColor="text1" w:themeTint="D9"/>
+        </w:rPr>
+        <w:t xml:space="preserve">the </w:t>
       </w:r>
       <w:proofErr w:type="spellStart"/>
       <w:r>
         <w:rPr>
           <w:rFonts w:ascii="Segoe UI" w:hAnsi="Segoe UI" w:cs="Segoe UI"/>
-          <w:color w:val="262626" w:themeColor="text1" w:themeTint="D9"/>
-        </w:rPr>
-        <w:t>c</w:t>
-      </w:r>
-      <w:r>
-        <w:rPr>
-          <w:rFonts w:ascii="Segoe UI" w:hAnsi="Segoe UI" w:cs="Segoe UI"/>
-          <w:color w:val="262626" w:themeColor="text1" w:themeTint="D9"/>
-        </w:rPr>
-        <w:t>har</w:t>
+          <w:i/>
+          <w:color w:val="262626" w:themeColor="text1" w:themeTint="D9"/>
+        </w:rPr>
+        <w:t>kC</w:t>
       </w:r>
       <w:proofErr w:type="spellEnd"/>
       <w:r>
@@ -10824,23 +10791,22 @@
           <w:rFonts w:ascii="Segoe UI" w:hAnsi="Segoe UI" w:cs="Segoe UI"/>
           <w:color w:val="262626" w:themeColor="text1" w:themeTint="D9"/>
         </w:rPr>
-        <w:t xml:space="preserve"> list is accessed using </w:t>
-      </w:r>
-      <w:r>
-        <w:rPr>
-          <w:rFonts w:ascii="Segoe UI" w:hAnsi="Segoe UI" w:cs="Segoe UI"/>
-          <w:color w:val="262626" w:themeColor="text1" w:themeTint="D9"/>
-        </w:rPr>
-        <w:t xml:space="preserve">the </w:t>
+        <w:t xml:space="preserve"> function</w:t>
+      </w:r>
+      <w:r>
+        <w:rPr>
+          <w:rFonts w:ascii="Segoe UI" w:hAnsi="Segoe UI" w:cs="Segoe UI"/>
+          <w:color w:val="262626" w:themeColor="text1" w:themeTint="D9"/>
+        </w:rPr>
+        <w:t xml:space="preserve"> and converted into a </w:t>
       </w:r>
       <w:proofErr w:type="spellStart"/>
       <w:r>
         <w:rPr>
           <w:rFonts w:ascii="Segoe UI" w:hAnsi="Segoe UI" w:cs="Segoe UI"/>
-          <w:i/>
-          <w:color w:val="262626" w:themeColor="text1" w:themeTint="D9"/>
-        </w:rPr>
-        <w:t>kC</w:t>
+          <w:color w:val="262626" w:themeColor="text1" w:themeTint="D9"/>
+        </w:rPr>
+        <w:t>kdb</w:t>
       </w:r>
       <w:proofErr w:type="spellEnd"/>
       <w:r>
@@ -10848,152 +10814,23 @@
           <w:rFonts w:ascii="Segoe UI" w:hAnsi="Segoe UI" w:cs="Segoe UI"/>
           <w:color w:val="262626" w:themeColor="text1" w:themeTint="D9"/>
         </w:rPr>
-        <w:t xml:space="preserve"> function</w:t>
-      </w:r>
-      <w:r>
-        <w:rPr>
-          <w:rFonts w:ascii="Segoe UI" w:hAnsi="Segoe UI" w:cs="Segoe UI"/>
-          <w:color w:val="262626" w:themeColor="text1" w:themeTint="D9"/>
-        </w:rPr>
-        <w:t xml:space="preserve">. The element is </w:t>
-      </w:r>
-      <w:r>
-        <w:rPr>
-          <w:rFonts w:ascii="Segoe UI" w:hAnsi="Segoe UI" w:cs="Segoe UI"/>
-          <w:color w:val="262626" w:themeColor="text1" w:themeTint="D9"/>
-        </w:rPr>
-        <w:t>now</w:t>
-      </w:r>
-      <w:r>
-        <w:rPr>
-          <w:rFonts w:ascii="Segoe UI" w:hAnsi="Segoe UI" w:cs="Segoe UI"/>
-          <w:color w:val="262626" w:themeColor="text1" w:themeTint="D9"/>
-        </w:rPr>
-        <w:t xml:space="preserve"> </w:t>
-      </w:r>
-      <w:r>
-        <w:rPr>
-          <w:rFonts w:ascii="Segoe UI" w:hAnsi="Segoe UI" w:cs="Segoe UI"/>
-          <w:color w:val="262626" w:themeColor="text1" w:themeTint="D9"/>
-        </w:rPr>
-        <w:t xml:space="preserve">encoded </w:t>
-      </w:r>
-      <w:r>
-        <w:rPr>
-          <w:rFonts w:ascii="Segoe UI" w:hAnsi="Segoe UI" w:cs="Segoe UI"/>
-          <w:color w:val="262626" w:themeColor="text1" w:themeTint="D9"/>
-        </w:rPr>
-        <w:t>into</w:t>
-      </w:r>
-      <w:r>
-        <w:rPr>
-          <w:rFonts w:ascii="Segoe UI" w:hAnsi="Segoe UI" w:cs="Segoe UI"/>
-          <w:color w:val="262626" w:themeColor="text1" w:themeTint="D9"/>
-        </w:rPr>
-        <w:t xml:space="preserve"> an atom </w:t>
-      </w:r>
-      <w:r>
-        <w:rPr>
-          <w:rFonts w:ascii="Segoe UI" w:hAnsi="Segoe UI" w:cs="Segoe UI"/>
-          <w:color w:val="262626" w:themeColor="text1" w:themeTint="D9"/>
-        </w:rPr>
-        <w:t>of the</w:t>
-      </w:r>
-      <w:r>
-        <w:rPr>
-          <w:rFonts w:ascii="Segoe UI" w:hAnsi="Segoe UI" w:cs="Segoe UI"/>
-          <w:color w:val="262626" w:themeColor="text1" w:themeTint="D9"/>
-        </w:rPr>
-        <w:t xml:space="preserve"> K format using </w:t>
-      </w:r>
-      <w:r>
-        <w:rPr>
-          <w:rFonts w:ascii="Segoe UI" w:hAnsi="Segoe UI" w:cs="Segoe UI"/>
-          <w:color w:val="262626" w:themeColor="text1" w:themeTint="D9"/>
-        </w:rPr>
-        <w:t xml:space="preserve">the </w:t>
-      </w:r>
-      <w:r>
-        <w:rPr>
-          <w:rFonts w:ascii="Segoe UI" w:hAnsi="Segoe UI" w:cs="Segoe UI"/>
-          <w:i/>
-          <w:color w:val="262626" w:themeColor="text1" w:themeTint="D9"/>
-        </w:rPr>
-        <w:t>kc</w:t>
-      </w:r>
-      <w:r>
-        <w:rPr>
-          <w:rFonts w:ascii="Segoe UI" w:hAnsi="Segoe UI" w:cs="Segoe UI"/>
-          <w:color w:val="262626" w:themeColor="text1" w:themeTint="D9"/>
-        </w:rPr>
-        <w:t xml:space="preserve"> function</w:t>
-      </w:r>
-      <w:r>
-        <w:rPr>
-          <w:rFonts w:ascii="Segoe UI" w:hAnsi="Segoe UI" w:cs="Segoe UI"/>
-          <w:color w:val="262626" w:themeColor="text1" w:themeTint="D9"/>
-        </w:rPr>
-        <w:t xml:space="preserve"> and </w:t>
-      </w:r>
-      <w:r>
-        <w:rPr>
-          <w:rFonts w:ascii="Segoe UI" w:hAnsi="Segoe UI" w:cs="Segoe UI"/>
-          <w:color w:val="262626" w:themeColor="text1" w:themeTint="D9"/>
-        </w:rPr>
-        <w:t xml:space="preserve">then </w:t>
-      </w:r>
-      <w:r>
-        <w:rPr>
-          <w:rFonts w:ascii="Segoe UI" w:hAnsi="Segoe UI" w:cs="Segoe UI"/>
-          <w:color w:val="262626" w:themeColor="text1" w:themeTint="D9"/>
-        </w:rPr>
-        <w:t xml:space="preserve">passed to </w:t>
-      </w:r>
-      <w:r>
-        <w:rPr>
-          <w:rFonts w:ascii="Segoe UI" w:hAnsi="Segoe UI" w:cs="Segoe UI"/>
-          <w:color w:val="262626" w:themeColor="text1" w:themeTint="D9"/>
-        </w:rPr>
-        <w:t xml:space="preserve">the </w:t>
-      </w:r>
-      <w:r>
-        <w:rPr>
-          <w:rFonts w:ascii="Segoe UI" w:hAnsi="Segoe UI" w:cs="Segoe UI"/>
-          <w:color w:val="262626" w:themeColor="text1" w:themeTint="D9"/>
-        </w:rPr>
-        <w:t>“</w:t>
-      </w:r>
-      <w:proofErr w:type="spellStart"/>
-      <w:r>
-        <w:rPr>
-          <w:rFonts w:ascii="Segoe UI" w:hAnsi="Segoe UI" w:cs="Segoe UI"/>
-          <w:color w:val="262626" w:themeColor="text1" w:themeTint="D9"/>
-        </w:rPr>
-        <w:t>printatom</w:t>
-      </w:r>
-      <w:proofErr w:type="spellEnd"/>
-      <w:r>
-        <w:rPr>
-          <w:rFonts w:ascii="Segoe UI" w:hAnsi="Segoe UI" w:cs="Segoe UI"/>
-          <w:color w:val="262626" w:themeColor="text1" w:themeTint="D9"/>
-        </w:rPr>
-        <w:t>”</w:t>
-      </w:r>
-      <w:r>
-        <w:rPr>
-          <w:rFonts w:ascii="Segoe UI" w:hAnsi="Segoe UI" w:cs="Segoe UI"/>
-          <w:color w:val="262626" w:themeColor="text1" w:themeTint="D9"/>
-        </w:rPr>
-        <w:t xml:space="preserve"> function.</w:t>
-      </w:r>
-    </w:p>
-    <w:p>
-      <w:pPr>
-        <w:jc w:val="both"/>
-      </w:pPr>
-    </w:p>
-    <w:bookmarkStart w:id="54" w:name="_MON_1423296211"/>
-    <w:bookmarkEnd w:id="54"/>
+        <w:t>+ char using the kc function</w:t>
+      </w:r>
+      <w:r>
+        <w:rPr>
+          <w:rFonts w:ascii="Segoe UI" w:hAnsi="Segoe UI" w:cs="Segoe UI"/>
+          <w:color w:val="262626" w:themeColor="text1" w:themeTint="D9"/>
+        </w:rPr>
+        <w:t>.</w:t>
+      </w:r>
+    </w:p>
+    <w:p>
+      <w:pPr>
+        <w:jc w:val="both"/>
+      </w:pPr>
+    </w:p>
+    <w:bookmarkStart w:id="53" w:name="_MON_1423296211"/>
+    <w:bookmarkEnd w:id="53"/>
     <w:p>
       <w:pPr>
         <w:jc w:val="both"/>
@@ -11007,7 +10844,7 @@
             <w10:borderbottom type="dot" width="4"/>
             <w10:borderright type="dot" width="4"/>
           </v:shape>
-          <o:OLEObject Type="Embed" ProgID="Word.OpenDocumentText.12" ShapeID="_x0000_i1066" DrawAspect="Content" ObjectID="_1488192460" r:id="rId100"/>
+          <o:OLEObject Type="Embed" ProgID="Word.OpenDocumentText.12" ShapeID="_x0000_i1066" DrawAspect="Content" ObjectID="_1489391635" r:id="rId100"/>
         </w:object>
       </w:r>
     </w:p>
@@ -11092,15 +10929,70 @@
           <w:rFonts w:ascii="Segoe UI" w:hAnsi="Segoe UI" w:cs="Segoe UI"/>
           <w:color w:val="262626" w:themeColor="text1" w:themeTint="D9"/>
         </w:rPr>
-        <w:t xml:space="preserve">. The element is </w:t>
-      </w:r>
-      <w:r>
-        <w:rPr>
-          <w:rFonts w:ascii="Segoe UI" w:hAnsi="Segoe UI" w:cs="Segoe UI"/>
-          <w:color w:val="262626" w:themeColor="text1" w:themeTint="D9"/>
-        </w:rPr>
-        <w:t>now</w:t>
-      </w:r>
+        <w:t xml:space="preserve"> and converted to a </w:t>
+      </w:r>
+      <w:proofErr w:type="spellStart"/>
+      <w:r>
+        <w:rPr>
+          <w:rFonts w:ascii="Segoe UI" w:hAnsi="Segoe UI" w:cs="Segoe UI"/>
+          <w:color w:val="262626" w:themeColor="text1" w:themeTint="D9"/>
+        </w:rPr>
+        <w:t>kdb</w:t>
+      </w:r>
+      <w:proofErr w:type="spellEnd"/>
+      <w:r>
+        <w:rPr>
+          <w:rFonts w:ascii="Segoe UI" w:hAnsi="Segoe UI" w:cs="Segoe UI"/>
+          <w:color w:val="262626" w:themeColor="text1" w:themeTint="D9"/>
+        </w:rPr>
+        <w:t xml:space="preserve">+ timestamp using the </w:t>
+      </w:r>
+      <w:proofErr w:type="spellStart"/>
+      <w:r>
+        <w:rPr>
+          <w:rFonts w:ascii="Segoe UI" w:hAnsi="Segoe UI" w:cs="Segoe UI"/>
+          <w:color w:val="262626" w:themeColor="text1" w:themeTint="D9"/>
+        </w:rPr>
+        <w:t>ktj</w:t>
+      </w:r>
+      <w:proofErr w:type="spellEnd"/>
+      <w:r>
+        <w:rPr>
+          <w:rFonts w:ascii="Segoe UI" w:hAnsi="Segoe UI" w:cs="Segoe UI"/>
+          <w:color w:val="262626" w:themeColor="text1" w:themeTint="D9"/>
+        </w:rPr>
+        <w:t xml:space="preserve"> function</w:t>
+      </w:r>
+      <w:r>
+        <w:rPr>
+          <w:rFonts w:ascii="Segoe UI" w:hAnsi="Segoe UI" w:cs="Segoe UI"/>
+          <w:color w:val="262626" w:themeColor="text1" w:themeTint="D9"/>
+        </w:rPr>
+        <w:t>.</w:t>
+      </w:r>
+      <w:r>
+        <w:rPr>
+          <w:rFonts w:ascii="Segoe UI" w:hAnsi="Segoe UI" w:cs="Segoe UI"/>
+          <w:color w:val="262626" w:themeColor="text1" w:themeTint="D9"/>
+        </w:rPr>
+        <w:t xml:space="preserve"> The first argument </w:t>
+      </w:r>
+      <w:r>
+        <w:rPr>
+          <w:rFonts w:ascii="Segoe UI" w:hAnsi="Segoe UI" w:cs="Segoe UI"/>
+          <w:color w:val="262626" w:themeColor="text1" w:themeTint="D9"/>
+        </w:rPr>
+        <w:t xml:space="preserve">to </w:t>
+      </w:r>
+      <w:proofErr w:type="spellStart"/>
+      <w:r>
+        <w:rPr>
+          <w:rFonts w:ascii="Segoe UI" w:hAnsi="Segoe UI" w:cs="Segoe UI"/>
+          <w:color w:val="262626" w:themeColor="text1" w:themeTint="D9"/>
+        </w:rPr>
+        <w:t>ktj</w:t>
+      </w:r>
+      <w:proofErr w:type="spellEnd"/>
       <w:r>
         <w:rPr>
           <w:rFonts w:ascii="Segoe UI" w:hAnsi="Segoe UI" w:cs="Segoe UI"/>
@@ -11113,165 +11005,31 @@
           <w:rFonts w:ascii="Segoe UI" w:hAnsi="Segoe UI" w:cs="Segoe UI"/>
           <w:color w:val="262626" w:themeColor="text1" w:themeTint="D9"/>
         </w:rPr>
-        <w:t xml:space="preserve">encoded </w:t>
-      </w:r>
-      <w:r>
-        <w:rPr>
-          <w:rFonts w:ascii="Segoe UI" w:hAnsi="Segoe UI" w:cs="Segoe UI"/>
-          <w:color w:val="262626" w:themeColor="text1" w:themeTint="D9"/>
-        </w:rPr>
-        <w:t>into</w:t>
-      </w:r>
-      <w:r>
-        <w:rPr>
-          <w:rFonts w:ascii="Segoe UI" w:hAnsi="Segoe UI" w:cs="Segoe UI"/>
-          <w:color w:val="262626" w:themeColor="text1" w:themeTint="D9"/>
-        </w:rPr>
-        <w:t xml:space="preserve"> an atom </w:t>
-      </w:r>
-      <w:r>
-        <w:rPr>
-          <w:rFonts w:ascii="Segoe UI" w:hAnsi="Segoe UI" w:cs="Segoe UI"/>
-          <w:color w:val="262626" w:themeColor="text1" w:themeTint="D9"/>
-        </w:rPr>
-        <w:t>of the</w:t>
-      </w:r>
-      <w:r>
-        <w:rPr>
-          <w:rFonts w:ascii="Segoe UI" w:hAnsi="Segoe UI" w:cs="Segoe UI"/>
-          <w:color w:val="262626" w:themeColor="text1" w:themeTint="D9"/>
-        </w:rPr>
-        <w:t xml:space="preserve"> K format using </w:t>
-      </w:r>
-      <w:r>
-        <w:rPr>
-          <w:rFonts w:ascii="Segoe UI" w:hAnsi="Segoe UI" w:cs="Segoe UI"/>
-          <w:color w:val="262626" w:themeColor="text1" w:themeTint="D9"/>
-        </w:rPr>
-        <w:t xml:space="preserve">the </w:t>
-      </w:r>
-      <w:proofErr w:type="spellStart"/>
-      <w:proofErr w:type="gramStart"/>
+        <w:t xml:space="preserve">should be </w:t>
+      </w:r>
+      <w:r>
+        <w:rPr>
+          <w:rFonts w:ascii="Segoe UI" w:hAnsi="Segoe UI" w:cs="Segoe UI"/>
+          <w:i/>
+          <w:color w:val="262626" w:themeColor="text1" w:themeTint="D9"/>
+        </w:rPr>
+        <w:t>-KP</w:t>
+      </w:r>
       <w:r>
         <w:rPr>
           <w:rFonts w:ascii="Consolas" w:hAnsi="Consolas" w:cs="Consolas"/>
           <w:color w:val="262626" w:themeColor="text1" w:themeTint="D9"/>
         </w:rPr>
-        <w:t>ktj</w:t>
-      </w:r>
-      <w:proofErr w:type="spellEnd"/>
-      <w:r>
-        <w:rPr>
-          <w:rFonts w:ascii="Consolas" w:hAnsi="Consolas" w:cs="Consolas"/>
-          <w:color w:val="262626" w:themeColor="text1" w:themeTint="D9"/>
-        </w:rPr>
-        <w:t>(</w:t>
-      </w:r>
-      <w:proofErr w:type="gramEnd"/>
-      <w:r>
-        <w:rPr>
-          <w:rFonts w:ascii="Consolas" w:hAnsi="Consolas" w:cs="Consolas"/>
-          <w:color w:val="262626" w:themeColor="text1" w:themeTint="D9"/>
-        </w:rPr>
-        <w:t>-</w:t>
-      </w:r>
-      <w:proofErr w:type="spellStart"/>
-      <w:r>
-        <w:rPr>
-          <w:rFonts w:ascii="Consolas" w:hAnsi="Consolas" w:cs="Consolas"/>
-          <w:color w:val="262626" w:themeColor="text1" w:themeTint="D9"/>
-        </w:rPr>
-        <w:t>KP,x</w:t>
-      </w:r>
-      <w:proofErr w:type="spellEnd"/>
-      <w:r>
-        <w:rPr>
-          <w:rFonts w:ascii="Consolas" w:hAnsi="Consolas" w:cs="Consolas"/>
-          <w:color w:val="262626" w:themeColor="text1" w:themeTint="D9"/>
-        </w:rPr>
-        <w:t>)</w:t>
-      </w:r>
-      <w:r>
-        <w:rPr>
-          <w:rFonts w:ascii="Segoe UI" w:hAnsi="Segoe UI" w:cs="Segoe UI"/>
-          <w:i/>
-          <w:color w:val="262626" w:themeColor="text1" w:themeTint="D9"/>
-        </w:rPr>
-        <w:t xml:space="preserve"> </w:t>
-      </w:r>
-      <w:r>
-        <w:rPr>
-          <w:rFonts w:ascii="Segoe UI" w:hAnsi="Segoe UI" w:cs="Segoe UI"/>
-          <w:color w:val="262626" w:themeColor="text1" w:themeTint="D9"/>
-        </w:rPr>
-        <w:t>function</w:t>
-      </w:r>
-      <w:r>
-        <w:rPr>
-          <w:rFonts w:ascii="Segoe UI" w:hAnsi="Segoe UI" w:cs="Segoe UI"/>
-          <w:color w:val="262626" w:themeColor="text1" w:themeTint="D9"/>
-        </w:rPr>
-        <w:t xml:space="preserve"> and </w:t>
-      </w:r>
-      <w:r>
-        <w:rPr>
-          <w:rFonts w:ascii="Segoe UI" w:hAnsi="Segoe UI" w:cs="Segoe UI"/>
-          <w:color w:val="262626" w:themeColor="text1" w:themeTint="D9"/>
-        </w:rPr>
-        <w:t>then</w:t>
-      </w:r>
-      <w:r>
-        <w:rPr>
-          <w:rFonts w:ascii="Segoe UI" w:hAnsi="Segoe UI" w:cs="Segoe UI"/>
-          <w:color w:val="262626" w:themeColor="text1" w:themeTint="D9"/>
-        </w:rPr>
-        <w:t xml:space="preserve"> passed to </w:t>
-      </w:r>
-      <w:r>
-        <w:rPr>
-          <w:rFonts w:ascii="Segoe UI" w:hAnsi="Segoe UI" w:cs="Segoe UI"/>
-          <w:color w:val="262626" w:themeColor="text1" w:themeTint="D9"/>
-        </w:rPr>
-        <w:t xml:space="preserve">the </w:t>
-      </w:r>
-      <w:r>
-        <w:rPr>
-          <w:rFonts w:ascii="Segoe UI" w:hAnsi="Segoe UI" w:cs="Segoe UI"/>
-          <w:color w:val="262626" w:themeColor="text1" w:themeTint="D9"/>
-        </w:rPr>
-        <w:t>“</w:t>
-      </w:r>
-      <w:proofErr w:type="spellStart"/>
-      <w:r>
-        <w:rPr>
-          <w:rFonts w:ascii="Segoe UI" w:hAnsi="Segoe UI" w:cs="Segoe UI"/>
-          <w:color w:val="262626" w:themeColor="text1" w:themeTint="D9"/>
-        </w:rPr>
-        <w:t>printatom</w:t>
-      </w:r>
-      <w:proofErr w:type="spellEnd"/>
-      <w:r>
-        <w:rPr>
-          <w:rFonts w:ascii="Segoe UI" w:hAnsi="Segoe UI" w:cs="Segoe UI"/>
-          <w:color w:val="262626" w:themeColor="text1" w:themeTint="D9"/>
-        </w:rPr>
-        <w:t>”</w:t>
-      </w:r>
-      <w:r>
-        <w:rPr>
-          <w:rFonts w:ascii="Segoe UI" w:hAnsi="Segoe UI" w:cs="Segoe UI"/>
-          <w:color w:val="262626" w:themeColor="text1" w:themeTint="D9"/>
-        </w:rPr>
-        <w:t xml:space="preserve"> function.</w:t>
-      </w:r>
-    </w:p>
-    <w:p>
-      <w:pPr>
-        <w:jc w:val="both"/>
-      </w:pPr>
-    </w:p>
-    <w:bookmarkStart w:id="55" w:name="_MON_1423296295"/>
-    <w:bookmarkEnd w:id="55"/>
+        <w:t>.</w:t>
+      </w:r>
+    </w:p>
+    <w:p>
+      <w:pPr>
+        <w:jc w:val="both"/>
+      </w:pPr>
+    </w:p>
+    <w:bookmarkStart w:id="54" w:name="_MON_1423296295"/>
+    <w:bookmarkEnd w:id="54"/>
     <w:p>
       <w:pPr>
         <w:jc w:val="both"/>
@@ -11289,7 +11047,7 @@
             <w10:borderbottom type="dot" width="4"/>
             <w10:borderright type="dot" width="4"/>
           </v:shape>
-          <o:OLEObject Type="Embed" ProgID="Word.OpenDocumentText.12" ShapeID="_x0000_i1067" DrawAspect="Content" ObjectID="_1488192461" r:id="rId102"/>
+          <o:OLEObject Type="Embed" ProgID="Word.OpenDocumentText.12" ShapeID="_x0000_i1067" DrawAspect="Content" ObjectID="_1489391636" r:id="rId102"/>
         </w:object>
       </w:r>
     </w:p>
@@ -11369,18 +11127,54 @@
           <w:rFonts w:ascii="Segoe UI" w:hAnsi="Segoe UI" w:cs="Segoe UI"/>
           <w:color w:val="262626" w:themeColor="text1" w:themeTint="D9"/>
         </w:rPr>
-        <w:t xml:space="preserve">. The element is </w:t>
-      </w:r>
-      <w:r>
-        <w:rPr>
-          <w:rFonts w:ascii="Segoe UI" w:hAnsi="Segoe UI" w:cs="Segoe UI"/>
-          <w:color w:val="262626" w:themeColor="text1" w:themeTint="D9"/>
-        </w:rPr>
-        <w:t>now</w:t>
-      </w:r>
-      <w:r>
-        <w:rPr>
-          <w:rFonts w:ascii="Segoe UI" w:hAnsi="Segoe UI" w:cs="Segoe UI"/>
+        <w:t xml:space="preserve"> and converted to a </w:t>
+      </w:r>
+      <w:proofErr w:type="spellStart"/>
+      <w:r>
+        <w:rPr>
+          <w:rFonts w:ascii="Segoe UI" w:hAnsi="Segoe UI" w:cs="Segoe UI"/>
+          <w:color w:val="262626" w:themeColor="text1" w:themeTint="D9"/>
+        </w:rPr>
+        <w:t>kdb</w:t>
+      </w:r>
+      <w:proofErr w:type="spellEnd"/>
+      <w:r>
+        <w:rPr>
+          <w:rFonts w:ascii="Segoe UI" w:hAnsi="Segoe UI" w:cs="Segoe UI"/>
+          <w:color w:val="262626" w:themeColor="text1" w:themeTint="D9"/>
+        </w:rPr>
+        <w:t xml:space="preserve">+ month by creating a month atom with </w:t>
+      </w:r>
+      <w:proofErr w:type="spellStart"/>
+      <w:r>
+        <w:rPr>
+          <w:rFonts w:ascii="Segoe UI" w:hAnsi="Segoe UI" w:cs="Segoe UI"/>
+          <w:color w:val="262626" w:themeColor="text1" w:themeTint="D9"/>
+        </w:rPr>
+        <w:t>ka</w:t>
+      </w:r>
+      <w:proofErr w:type="spellEnd"/>
+      <w:r>
+        <w:rPr>
+          <w:rFonts w:ascii="Segoe UI" w:hAnsi="Segoe UI" w:cs="Segoe UI"/>
+          <w:color w:val="262626" w:themeColor="text1" w:themeTint="D9"/>
+        </w:rPr>
+        <w:t xml:space="preserve"> and then initializing it using the </w:t>
+      </w:r>
+      <w:proofErr w:type="spellStart"/>
+      <w:r>
+        <w:rPr>
+          <w:rFonts w:ascii="Segoe UI" w:hAnsi="Segoe UI" w:cs="Segoe UI"/>
+          <w:i/>
+          <w:color w:val="262626" w:themeColor="text1" w:themeTint="D9"/>
+        </w:rPr>
+        <w:t>i</w:t>
+      </w:r>
+      <w:proofErr w:type="spellEnd"/>
+      <w:r>
+        <w:rPr>
+          <w:rFonts w:ascii="Segoe UI" w:hAnsi="Segoe UI" w:cs="Segoe UI"/>
+          <w:i/>
           <w:color w:val="262626" w:themeColor="text1" w:themeTint="D9"/>
         </w:rPr>
         <w:t xml:space="preserve"> </w:t>
@@ -11390,158 +11184,26 @@
           <w:rFonts w:ascii="Segoe UI" w:hAnsi="Segoe UI" w:cs="Segoe UI"/>
           <w:color w:val="262626" w:themeColor="text1" w:themeTint="D9"/>
         </w:rPr>
-        <w:t xml:space="preserve">encoded </w:t>
-      </w:r>
-      <w:r>
-        <w:rPr>
-          <w:rFonts w:ascii="Segoe UI" w:hAnsi="Segoe UI" w:cs="Segoe UI"/>
-          <w:color w:val="262626" w:themeColor="text1" w:themeTint="D9"/>
-        </w:rPr>
-        <w:t>into</w:t>
-      </w:r>
-      <w:r>
-        <w:rPr>
-          <w:rFonts w:ascii="Segoe UI" w:hAnsi="Segoe UI" w:cs="Segoe UI"/>
-          <w:color w:val="262626" w:themeColor="text1" w:themeTint="D9"/>
-        </w:rPr>
-        <w:t xml:space="preserve"> an atom </w:t>
-      </w:r>
-      <w:r>
-        <w:rPr>
-          <w:rFonts w:ascii="Segoe UI" w:hAnsi="Segoe UI" w:cs="Segoe UI"/>
-          <w:color w:val="262626" w:themeColor="text1" w:themeTint="D9"/>
-        </w:rPr>
-        <w:t>of the</w:t>
-      </w:r>
-      <w:r>
-        <w:rPr>
-          <w:rFonts w:ascii="Segoe UI" w:hAnsi="Segoe UI" w:cs="Segoe UI"/>
-          <w:color w:val="262626" w:themeColor="text1" w:themeTint="D9"/>
-        </w:rPr>
-        <w:t xml:space="preserve"> K format by creating an empty atom </w:t>
-      </w:r>
-      <w:r>
-        <w:rPr>
-          <w:rFonts w:ascii="Segoe UI" w:hAnsi="Segoe UI" w:cs="Segoe UI"/>
-          <w:color w:val="262626" w:themeColor="text1" w:themeTint="D9"/>
-        </w:rPr>
-        <w:t xml:space="preserve">using </w:t>
-      </w:r>
-      <w:r>
-        <w:rPr>
-          <w:rFonts w:ascii="Segoe UI" w:hAnsi="Segoe UI" w:cs="Segoe UI"/>
-          <w:color w:val="262626" w:themeColor="text1" w:themeTint="D9"/>
-        </w:rPr>
-        <w:t xml:space="preserve">the </w:t>
-      </w:r>
-      <w:proofErr w:type="spellStart"/>
-      <w:proofErr w:type="gramStart"/>
-      <w:r>
-        <w:rPr>
-          <w:rFonts w:ascii="Segoe UI" w:hAnsi="Segoe UI" w:cs="Segoe UI"/>
-          <w:i/>
-          <w:color w:val="262626" w:themeColor="text1" w:themeTint="D9"/>
-        </w:rPr>
-        <w:t>ka</w:t>
-      </w:r>
-      <w:proofErr w:type="spellEnd"/>
-      <w:r>
-        <w:rPr>
-          <w:rFonts w:ascii="Segoe UI" w:hAnsi="Segoe UI" w:cs="Segoe UI"/>
-          <w:i/>
-          <w:color w:val="262626" w:themeColor="text1" w:themeTint="D9"/>
-        </w:rPr>
-        <w:t>(</w:t>
-      </w:r>
-      <w:proofErr w:type="gramEnd"/>
-      <w:r>
-        <w:rPr>
-          <w:rFonts w:ascii="Segoe UI" w:hAnsi="Segoe UI" w:cs="Segoe UI"/>
-          <w:i/>
-          <w:color w:val="262626" w:themeColor="text1" w:themeTint="D9"/>
-        </w:rPr>
-        <w:t>-KM)</w:t>
-      </w:r>
-      <w:r>
-        <w:rPr>
-          <w:rFonts w:ascii="Segoe UI" w:hAnsi="Segoe UI" w:cs="Segoe UI"/>
-          <w:color w:val="262626" w:themeColor="text1" w:themeTint="D9"/>
-        </w:rPr>
-        <w:t xml:space="preserve"> function</w:t>
-      </w:r>
-      <w:r>
-        <w:rPr>
-          <w:rFonts w:ascii="Segoe UI" w:hAnsi="Segoe UI" w:cs="Segoe UI"/>
-          <w:color w:val="262626" w:themeColor="text1" w:themeTint="D9"/>
-        </w:rPr>
-        <w:t xml:space="preserve"> and </w:t>
-      </w:r>
-      <w:r>
-        <w:rPr>
-          <w:rFonts w:ascii="Segoe UI" w:hAnsi="Segoe UI" w:cs="Segoe UI"/>
-          <w:color w:val="262626" w:themeColor="text1" w:themeTint="D9"/>
-        </w:rPr>
-        <w:t xml:space="preserve">then </w:t>
-      </w:r>
-      <w:r>
-        <w:rPr>
-          <w:rFonts w:ascii="Segoe UI" w:hAnsi="Segoe UI" w:cs="Segoe UI"/>
-          <w:color w:val="262626" w:themeColor="text1" w:themeTint="D9"/>
-        </w:rPr>
-        <w:t xml:space="preserve">passed to </w:t>
-      </w:r>
-      <w:r>
-        <w:rPr>
-          <w:rFonts w:ascii="Segoe UI" w:hAnsi="Segoe UI" w:cs="Segoe UI"/>
-          <w:color w:val="262626" w:themeColor="text1" w:themeTint="D9"/>
-        </w:rPr>
-        <w:t xml:space="preserve">the </w:t>
-      </w:r>
-      <w:r>
-        <w:rPr>
-          <w:rFonts w:ascii="Segoe UI" w:hAnsi="Segoe UI" w:cs="Segoe UI"/>
-          <w:color w:val="262626" w:themeColor="text1" w:themeTint="D9"/>
-        </w:rPr>
-        <w:t>“</w:t>
-      </w:r>
-      <w:proofErr w:type="spellStart"/>
-      <w:r>
-        <w:rPr>
-          <w:rFonts w:ascii="Segoe UI" w:hAnsi="Segoe UI" w:cs="Segoe UI"/>
-          <w:color w:val="262626" w:themeColor="text1" w:themeTint="D9"/>
-        </w:rPr>
-        <w:t>printatom</w:t>
-      </w:r>
-      <w:proofErr w:type="spellEnd"/>
-      <w:r>
-        <w:rPr>
-          <w:rFonts w:ascii="Segoe UI" w:hAnsi="Segoe UI" w:cs="Segoe UI"/>
-          <w:color w:val="262626" w:themeColor="text1" w:themeTint="D9"/>
-        </w:rPr>
-        <w:t>”</w:t>
-      </w:r>
-      <w:r>
-        <w:rPr>
-          <w:rFonts w:ascii="Segoe UI" w:hAnsi="Segoe UI" w:cs="Segoe UI"/>
-          <w:color w:val="262626" w:themeColor="text1" w:themeTint="D9"/>
-        </w:rPr>
-        <w:t xml:space="preserve"> function.</w:t>
-      </w:r>
-    </w:p>
-    <w:p>
-      <w:pPr>
-        <w:jc w:val="both"/>
-      </w:pPr>
-    </w:p>
-    <w:bookmarkStart w:id="56" w:name="_MON_1423296309"/>
-    <w:bookmarkEnd w:id="56"/>
-    <w:p>
-      <w:pPr>
-        <w:jc w:val="both"/>
-        <w:rPr>
-          <w:b/>
-          <w:u w:val="single"/>
-        </w:rPr>
+        <w:t>member of the object</w:t>
+      </w:r>
+      <w:r>
+        <w:rPr>
+          <w:rFonts w:ascii="Segoe UI" w:hAnsi="Segoe UI" w:cs="Segoe UI"/>
+          <w:color w:val="262626" w:themeColor="text1" w:themeTint="D9"/>
+        </w:rPr>
+        <w:t xml:space="preserve">. </w:t>
+      </w:r>
+    </w:p>
+    <w:p>
+      <w:pPr>
+        <w:jc w:val="both"/>
+      </w:pPr>
+    </w:p>
+    <w:bookmarkStart w:id="55" w:name="_MON_1423296309"/>
+    <w:bookmarkEnd w:id="55"/>
+    <w:p>
+      <w:pPr>
+        <w:jc w:val="both"/>
       </w:pPr>
       <w:r>
         <w:object w:dxaOrig="9360" w:dyaOrig="1335">
@@ -11552,44 +11214,38 @@
             <w10:borderbottom type="single" width="4"/>
             <w10:borderright type="single" width="4"/>
           </v:shape>
-          <o:OLEObject Type="Embed" ProgID="Word.OpenDocumentText.12" ShapeID="_x0000_i1068" DrawAspect="Content" ObjectID="_1488192462" r:id="rId104"/>
+          <o:OLEObject Type="Embed" ProgID="Word.OpenDocumentText.12" ShapeID="_x0000_i1068" DrawAspect="Content" ObjectID="_1489391637" r:id="rId104"/>
         </w:object>
       </w:r>
     </w:p>
     <w:p>
       <w:pPr>
         <w:jc w:val="both"/>
-        <w:rPr>
-          <w:b/>
-          <w:u w:val="single"/>
-        </w:rPr>
-      </w:pPr>
-    </w:p>
-    <w:p>
-      <w:pPr>
-        <w:jc w:val="both"/>
-        <w:rPr>
-          <w:b/>
-          <w:u w:val="single"/>
-        </w:rPr>
-      </w:pPr>
-    </w:p>
-    <w:p>
-      <w:pPr>
-        <w:jc w:val="both"/>
-        <w:rPr>
-          <w:b/>
-          <w:u w:val="single"/>
-        </w:rPr>
-      </w:pPr>
-    </w:p>
-    <w:p>
-      <w:pPr>
-        <w:jc w:val="both"/>
-        <w:rPr>
-          <w:b/>
-          <w:u w:val="single"/>
-        </w:rPr>
+      </w:pPr>
+    </w:p>
+    <w:p>
+      <w:pPr>
+        <w:jc w:val="both"/>
+      </w:pPr>
+    </w:p>
+    <w:p>
+      <w:pPr>
+        <w:jc w:val="both"/>
+      </w:pPr>
+    </w:p>
+    <w:p>
+      <w:pPr>
+        <w:jc w:val="both"/>
+      </w:pPr>
+    </w:p>
+    <w:p>
+      <w:pPr>
+        <w:jc w:val="both"/>
+      </w:pPr>
+    </w:p>
+    <w:p>
+      <w:pPr>
+        <w:jc w:val="both"/>
       </w:pPr>
     </w:p>
     <w:p>
@@ -11676,18 +11332,45 @@
           <w:rFonts w:ascii="Segoe UI" w:hAnsi="Segoe UI" w:cs="Segoe UI"/>
           <w:color w:val="262626" w:themeColor="text1" w:themeTint="D9"/>
         </w:rPr>
-        <w:t xml:space="preserve">. The element is </w:t>
-      </w:r>
-      <w:r>
-        <w:rPr>
-          <w:rFonts w:ascii="Segoe UI" w:hAnsi="Segoe UI" w:cs="Segoe UI"/>
-          <w:color w:val="262626" w:themeColor="text1" w:themeTint="D9"/>
-        </w:rPr>
-        <w:t>now</w:t>
-      </w:r>
-      <w:r>
-        <w:rPr>
-          <w:rFonts w:ascii="Segoe UI" w:hAnsi="Segoe UI" w:cs="Segoe UI"/>
+        <w:t xml:space="preserve"> and converted </w:t>
+      </w:r>
+      <w:r>
+        <w:rPr>
+          <w:rFonts w:ascii="Segoe UI" w:hAnsi="Segoe UI" w:cs="Segoe UI"/>
+          <w:color w:val="262626" w:themeColor="text1" w:themeTint="D9"/>
+        </w:rPr>
+        <w:t xml:space="preserve">to a </w:t>
+      </w:r>
+      <w:proofErr w:type="spellStart"/>
+      <w:r>
+        <w:rPr>
+          <w:rFonts w:ascii="Segoe UI" w:hAnsi="Segoe UI" w:cs="Segoe UI"/>
+          <w:color w:val="262626" w:themeColor="text1" w:themeTint="D9"/>
+        </w:rPr>
+        <w:t>kdb</w:t>
+      </w:r>
+      <w:proofErr w:type="spellEnd"/>
+      <w:r>
+        <w:rPr>
+          <w:rFonts w:ascii="Segoe UI" w:hAnsi="Segoe UI" w:cs="Segoe UI"/>
+          <w:color w:val="262626" w:themeColor="text1" w:themeTint="D9"/>
+        </w:rPr>
+        <w:t xml:space="preserve">+ timespan using the </w:t>
+      </w:r>
+      <w:proofErr w:type="spellStart"/>
+      <w:r>
+        <w:rPr>
+          <w:rFonts w:ascii="Segoe UI" w:hAnsi="Segoe UI" w:cs="Segoe UI"/>
+          <w:i/>
+          <w:color w:val="262626" w:themeColor="text1" w:themeTint="D9"/>
+        </w:rPr>
+        <w:t>ktj</w:t>
+      </w:r>
+      <w:proofErr w:type="spellEnd"/>
+      <w:r>
+        <w:rPr>
+          <w:rFonts w:ascii="Segoe UI" w:hAnsi="Segoe UI" w:cs="Segoe UI"/>
+          <w:i/>
           <w:color w:val="262626" w:themeColor="text1" w:themeTint="D9"/>
         </w:rPr>
         <w:t xml:space="preserve"> </w:t>
@@ -11697,45 +11380,23 @@
           <w:rFonts w:ascii="Segoe UI" w:hAnsi="Segoe UI" w:cs="Segoe UI"/>
           <w:color w:val="262626" w:themeColor="text1" w:themeTint="D9"/>
         </w:rPr>
-        <w:t xml:space="preserve">encoded </w:t>
-      </w:r>
-      <w:r>
-        <w:rPr>
-          <w:rFonts w:ascii="Segoe UI" w:hAnsi="Segoe UI" w:cs="Segoe UI"/>
-          <w:color w:val="262626" w:themeColor="text1" w:themeTint="D9"/>
-        </w:rPr>
-        <w:t>into</w:t>
-      </w:r>
-      <w:r>
-        <w:rPr>
-          <w:rFonts w:ascii="Segoe UI" w:hAnsi="Segoe UI" w:cs="Segoe UI"/>
-          <w:color w:val="262626" w:themeColor="text1" w:themeTint="D9"/>
-        </w:rPr>
-        <w:t xml:space="preserve"> an atom </w:t>
-      </w:r>
-      <w:r>
-        <w:rPr>
-          <w:rFonts w:ascii="Segoe UI" w:hAnsi="Segoe UI" w:cs="Segoe UI"/>
-          <w:color w:val="262626" w:themeColor="text1" w:themeTint="D9"/>
-        </w:rPr>
-        <w:t>of the</w:t>
-      </w:r>
-      <w:r>
-        <w:rPr>
-          <w:rFonts w:ascii="Segoe UI" w:hAnsi="Segoe UI" w:cs="Segoe UI"/>
-          <w:color w:val="262626" w:themeColor="text1" w:themeTint="D9"/>
-        </w:rPr>
-        <w:t xml:space="preserve"> K format using </w:t>
-      </w:r>
-      <w:r>
-        <w:rPr>
-          <w:rFonts w:ascii="Segoe UI" w:hAnsi="Segoe UI" w:cs="Segoe UI"/>
-          <w:color w:val="262626" w:themeColor="text1" w:themeTint="D9"/>
-        </w:rPr>
-        <w:t xml:space="preserve">the </w:t>
+        <w:t>function</w:t>
+      </w:r>
+      <w:r>
+        <w:rPr>
+          <w:rFonts w:ascii="Segoe UI" w:hAnsi="Segoe UI" w:cs="Segoe UI"/>
+          <w:color w:val="262626" w:themeColor="text1" w:themeTint="D9"/>
+        </w:rPr>
+        <w:t>.</w:t>
+      </w:r>
+      <w:r>
+        <w:rPr>
+          <w:rFonts w:ascii="Segoe UI" w:hAnsi="Segoe UI" w:cs="Segoe UI"/>
+          <w:color w:val="262626" w:themeColor="text1" w:themeTint="D9"/>
+        </w:rPr>
+        <w:t xml:space="preserve"> The first argument to </w:t>
       </w:r>
       <w:proofErr w:type="spellStart"/>
-      <w:proofErr w:type="gramStart"/>
       <w:r>
         <w:rPr>
           <w:rFonts w:ascii="Segoe UI" w:hAnsi="Segoe UI" w:cs="Segoe UI"/>
@@ -11748,118 +11409,33 @@
       <w:r>
         <w:rPr>
           <w:rFonts w:ascii="Segoe UI" w:hAnsi="Segoe UI" w:cs="Segoe UI"/>
+          <w:color w:val="262626" w:themeColor="text1" w:themeTint="D9"/>
+        </w:rPr>
+        <w:t xml:space="preserve"> should be </w:t>
+      </w:r>
+      <w:r>
+        <w:rPr>
+          <w:rFonts w:ascii="Segoe UI" w:hAnsi="Segoe UI" w:cs="Segoe UI"/>
           <w:i/>
           <w:color w:val="262626" w:themeColor="text1" w:themeTint="D9"/>
         </w:rPr>
-        <w:t>(</w:t>
-      </w:r>
-      <w:proofErr w:type="gramEnd"/>
-      <w:r>
-        <w:rPr>
-          <w:rFonts w:ascii="Segoe UI" w:hAnsi="Segoe UI" w:cs="Segoe UI"/>
-          <w:i/>
-          <w:color w:val="262626" w:themeColor="text1" w:themeTint="D9"/>
-        </w:rPr>
-        <w:t>-</w:t>
-      </w:r>
-      <w:proofErr w:type="spellStart"/>
-      <w:r>
-        <w:rPr>
-          <w:rFonts w:ascii="Segoe UI" w:hAnsi="Segoe UI" w:cs="Segoe UI"/>
-          <w:i/>
-          <w:color w:val="262626" w:themeColor="text1" w:themeTint="D9"/>
-        </w:rPr>
-        <w:t>KN,x</w:t>
-      </w:r>
-      <w:proofErr w:type="spellEnd"/>
-      <w:r>
-        <w:rPr>
-          <w:rFonts w:ascii="Segoe UI" w:hAnsi="Segoe UI" w:cs="Segoe UI"/>
-          <w:i/>
-          <w:color w:val="262626" w:themeColor="text1" w:themeTint="D9"/>
-        </w:rPr>
-        <w:t>)</w:t>
-      </w:r>
-      <w:r>
-        <w:rPr>
-          <w:rFonts w:ascii="Segoe UI" w:hAnsi="Segoe UI" w:cs="Segoe UI"/>
-          <w:color w:val="262626" w:themeColor="text1" w:themeTint="D9"/>
-        </w:rPr>
-        <w:t xml:space="preserve"> function</w:t>
-      </w:r>
-      <w:r>
-        <w:rPr>
-          <w:rFonts w:ascii="Segoe UI" w:hAnsi="Segoe UI" w:cs="Segoe UI"/>
-          <w:color w:val="262626" w:themeColor="text1" w:themeTint="D9"/>
-        </w:rPr>
-        <w:t xml:space="preserve"> and </w:t>
-      </w:r>
-      <w:r>
-        <w:rPr>
-          <w:rFonts w:ascii="Segoe UI" w:hAnsi="Segoe UI" w:cs="Segoe UI"/>
-          <w:color w:val="262626" w:themeColor="text1" w:themeTint="D9"/>
-        </w:rPr>
-        <w:t>then</w:t>
-      </w:r>
-      <w:r>
-        <w:rPr>
-          <w:rFonts w:ascii="Segoe UI" w:hAnsi="Segoe UI" w:cs="Segoe UI"/>
-          <w:color w:val="262626" w:themeColor="text1" w:themeTint="D9"/>
-        </w:rPr>
-        <w:t xml:space="preserve"> passed to </w:t>
-      </w:r>
-      <w:r>
-        <w:rPr>
-          <w:rFonts w:ascii="Segoe UI" w:hAnsi="Segoe UI" w:cs="Segoe UI"/>
-          <w:color w:val="262626" w:themeColor="text1" w:themeTint="D9"/>
-        </w:rPr>
-        <w:t>the</w:t>
-      </w:r>
-      <w:r>
-        <w:rPr>
-          <w:rFonts w:ascii="Segoe UI" w:hAnsi="Segoe UI" w:cs="Segoe UI"/>
-          <w:color w:val="262626" w:themeColor="text1" w:themeTint="D9"/>
-        </w:rPr>
-        <w:t xml:space="preserve"> </w:t>
-      </w:r>
-      <w:r>
-        <w:rPr>
-          <w:rFonts w:ascii="Segoe UI" w:hAnsi="Segoe UI" w:cs="Segoe UI"/>
-          <w:color w:val="262626" w:themeColor="text1" w:themeTint="D9"/>
-        </w:rPr>
-        <w:t>“</w:t>
-      </w:r>
-      <w:proofErr w:type="spellStart"/>
-      <w:r>
-        <w:rPr>
-          <w:rFonts w:ascii="Segoe UI" w:hAnsi="Segoe UI" w:cs="Segoe UI"/>
-          <w:color w:val="262626" w:themeColor="text1" w:themeTint="D9"/>
-        </w:rPr>
-        <w:t>printatom</w:t>
-      </w:r>
-      <w:proofErr w:type="spellEnd"/>
-      <w:r>
-        <w:rPr>
-          <w:rFonts w:ascii="Segoe UI" w:hAnsi="Segoe UI" w:cs="Segoe UI"/>
-          <w:color w:val="262626" w:themeColor="text1" w:themeTint="D9"/>
-        </w:rPr>
-        <w:t>”</w:t>
-      </w:r>
-      <w:r>
-        <w:rPr>
-          <w:rFonts w:ascii="Segoe UI" w:hAnsi="Segoe UI" w:cs="Segoe UI"/>
-          <w:color w:val="262626" w:themeColor="text1" w:themeTint="D9"/>
-        </w:rPr>
-        <w:t xml:space="preserve"> function.</w:t>
-      </w:r>
-    </w:p>
-    <w:p>
-      <w:pPr>
-        <w:jc w:val="both"/>
-      </w:pPr>
-    </w:p>
-    <w:bookmarkStart w:id="57" w:name="_MON_1423296383"/>
-    <w:bookmarkEnd w:id="57"/>
+        <w:t>–KN</w:t>
+      </w:r>
+      <w:r>
+        <w:rPr>
+          <w:rFonts w:ascii="Segoe UI" w:hAnsi="Segoe UI" w:cs="Segoe UI"/>
+          <w:color w:val="262626" w:themeColor="text1" w:themeTint="D9"/>
+        </w:rPr>
+        <w:t>.</w:t>
+      </w:r>
+    </w:p>
+    <w:p>
+      <w:pPr>
+        <w:jc w:val="both"/>
+      </w:pPr>
+    </w:p>
+    <w:bookmarkStart w:id="56" w:name="_MON_1423296383"/>
+    <w:bookmarkEnd w:id="56"/>
     <w:p>
       <w:pPr>
         <w:jc w:val="both"/>
@@ -11873,7 +11449,7 @@
             <w10:borderbottom type="single" width="4"/>
             <w10:borderright type="single" width="4"/>
           </v:shape>
-          <o:OLEObject Type="Embed" ProgID="Word.OpenDocumentText.12" ShapeID="_x0000_i1069" DrawAspect="Content" ObjectID="_1488192463" r:id="rId106"/>
+          <o:OLEObject Type="Embed" ProgID="Word.OpenDocumentText.12" ShapeID="_x0000_i1069" DrawAspect="Content" ObjectID="_1489391638" r:id="rId106"/>
         </w:object>
       </w:r>
     </w:p>
@@ -11959,14 +11535,62 @@
           <w:rFonts w:ascii="Segoe UI" w:hAnsi="Segoe UI" w:cs="Segoe UI"/>
           <w:color w:val="262626" w:themeColor="text1" w:themeTint="D9"/>
         </w:rPr>
-        <w:t xml:space="preserve">. The element is </w:t>
-      </w:r>
-      <w:r>
-        <w:rPr>
-          <w:rFonts w:ascii="Segoe UI" w:hAnsi="Segoe UI" w:cs="Segoe UI"/>
-          <w:color w:val="262626" w:themeColor="text1" w:themeTint="D9"/>
-        </w:rPr>
-        <w:t>now</w:t>
+        <w:t xml:space="preserve"> and converted to a </w:t>
+      </w:r>
+      <w:proofErr w:type="spellStart"/>
+      <w:r>
+        <w:rPr>
+          <w:rFonts w:ascii="Segoe UI" w:hAnsi="Segoe UI" w:cs="Segoe UI"/>
+          <w:color w:val="262626" w:themeColor="text1" w:themeTint="D9"/>
+        </w:rPr>
+        <w:t>kdb</w:t>
+      </w:r>
+      <w:proofErr w:type="spellEnd"/>
+      <w:r>
+        <w:rPr>
+          <w:rFonts w:ascii="Segoe UI" w:hAnsi="Segoe UI" w:cs="Segoe UI"/>
+          <w:color w:val="262626" w:themeColor="text1" w:themeTint="D9"/>
+        </w:rPr>
+        <w:t xml:space="preserve">+ second by creating a second atom with </w:t>
+      </w:r>
+      <w:proofErr w:type="spellStart"/>
+      <w:r>
+        <w:rPr>
+          <w:rFonts w:ascii="Segoe UI" w:hAnsi="Segoe UI" w:cs="Segoe UI"/>
+          <w:color w:val="262626" w:themeColor="text1" w:themeTint="D9"/>
+        </w:rPr>
+        <w:t>ka</w:t>
+      </w:r>
+      <w:proofErr w:type="spellEnd"/>
+      <w:r>
+        <w:rPr>
+          <w:rFonts w:ascii="Segoe UI" w:hAnsi="Segoe UI" w:cs="Segoe UI"/>
+          <w:color w:val="262626" w:themeColor="text1" w:themeTint="D9"/>
+        </w:rPr>
+        <w:t>.</w:t>
+      </w:r>
+      <w:r>
+        <w:rPr>
+          <w:rFonts w:ascii="Segoe UI" w:hAnsi="Segoe UI" w:cs="Segoe UI"/>
+          <w:color w:val="262626" w:themeColor="text1" w:themeTint="D9"/>
+        </w:rPr>
+        <w:t xml:space="preserve"> It is then initialized using </w:t>
+      </w:r>
+      <w:proofErr w:type="gramStart"/>
+      <w:r>
+        <w:rPr>
+          <w:rFonts w:ascii="Segoe UI" w:hAnsi="Segoe UI" w:cs="Segoe UI"/>
+          <w:color w:val="262626" w:themeColor="text1" w:themeTint="D9"/>
+        </w:rPr>
+        <w:t>the I</w:t>
+      </w:r>
+      <w:proofErr w:type="gramEnd"/>
+      <w:r>
+        <w:rPr>
+          <w:rFonts w:ascii="Segoe UI" w:hAnsi="Segoe UI" w:cs="Segoe UI"/>
+          <w:color w:val="262626" w:themeColor="text1" w:themeTint="D9"/>
+        </w:rPr>
+        <w:t xml:space="preserve"> member of the object.</w:t>
       </w:r>
       <w:r>
         <w:rPr>
@@ -11975,153 +11599,14 @@
         </w:rPr>
         <w:t xml:space="preserve"> </w:t>
       </w:r>
-      <w:r>
-        <w:rPr>
-          <w:rFonts w:ascii="Segoe UI" w:hAnsi="Segoe UI" w:cs="Segoe UI"/>
-          <w:color w:val="262626" w:themeColor="text1" w:themeTint="D9"/>
-        </w:rPr>
-        <w:t xml:space="preserve">encoded </w:t>
-      </w:r>
-      <w:r>
-        <w:rPr>
-          <w:rFonts w:ascii="Segoe UI" w:hAnsi="Segoe UI" w:cs="Segoe UI"/>
-          <w:color w:val="262626" w:themeColor="text1" w:themeTint="D9"/>
-        </w:rPr>
-        <w:t>into</w:t>
-      </w:r>
-      <w:r>
-        <w:rPr>
-          <w:rFonts w:ascii="Segoe UI" w:hAnsi="Segoe UI" w:cs="Segoe UI"/>
-          <w:color w:val="262626" w:themeColor="text1" w:themeTint="D9"/>
-        </w:rPr>
-        <w:t xml:space="preserve"> an atom </w:t>
-      </w:r>
-      <w:r>
-        <w:rPr>
-          <w:rFonts w:ascii="Segoe UI" w:hAnsi="Segoe UI" w:cs="Segoe UI"/>
-          <w:color w:val="262626" w:themeColor="text1" w:themeTint="D9"/>
-        </w:rPr>
-        <w:t>of the</w:t>
-      </w:r>
-      <w:r>
-        <w:rPr>
-          <w:rFonts w:ascii="Segoe UI" w:hAnsi="Segoe UI" w:cs="Segoe UI"/>
-          <w:color w:val="262626" w:themeColor="text1" w:themeTint="D9"/>
-        </w:rPr>
-        <w:t xml:space="preserve"> K format by creating an empty atom </w:t>
-      </w:r>
-      <w:r>
-        <w:rPr>
-          <w:rFonts w:ascii="Segoe UI" w:hAnsi="Segoe UI" w:cs="Segoe UI"/>
-          <w:color w:val="262626" w:themeColor="text1" w:themeTint="D9"/>
-        </w:rPr>
-        <w:t xml:space="preserve">using </w:t>
-      </w:r>
-      <w:r>
-        <w:rPr>
-          <w:rFonts w:ascii="Segoe UI" w:hAnsi="Segoe UI" w:cs="Segoe UI"/>
-          <w:color w:val="262626" w:themeColor="text1" w:themeTint="D9"/>
-        </w:rPr>
-        <w:t xml:space="preserve">the </w:t>
-      </w:r>
-      <w:proofErr w:type="spellStart"/>
-      <w:proofErr w:type="gramStart"/>
-      <w:r>
-        <w:rPr>
-          <w:rFonts w:ascii="Consolas" w:hAnsi="Consolas" w:cs="Consolas"/>
-          <w:color w:val="262626" w:themeColor="text1" w:themeTint="D9"/>
-        </w:rPr>
-        <w:t>ka</w:t>
-      </w:r>
-      <w:proofErr w:type="spellEnd"/>
-      <w:r>
-        <w:rPr>
-          <w:rFonts w:ascii="Consolas" w:hAnsi="Consolas" w:cs="Consolas"/>
-          <w:color w:val="262626" w:themeColor="text1" w:themeTint="D9"/>
-        </w:rPr>
-        <w:t>(</w:t>
-      </w:r>
-      <w:proofErr w:type="gramEnd"/>
-      <w:r>
-        <w:rPr>
-          <w:rFonts w:ascii="Consolas" w:hAnsi="Consolas" w:cs="Consolas"/>
-          <w:color w:val="262626" w:themeColor="text1" w:themeTint="D9"/>
-        </w:rPr>
-        <w:t>-KV)</w:t>
-      </w:r>
-      <w:r>
-        <w:rPr>
-          <w:rFonts w:ascii="Consolas" w:hAnsi="Consolas" w:cs="Consolas"/>
-          <w:color w:val="262626" w:themeColor="text1" w:themeTint="D9"/>
-        </w:rPr>
-        <w:t xml:space="preserve"> </w:t>
-      </w:r>
-      <w:r>
-        <w:rPr>
-          <w:rFonts w:ascii="Segoe UI" w:hAnsi="Segoe UI" w:cs="Segoe UI"/>
-          <w:color w:val="262626" w:themeColor="text1" w:themeTint="D9"/>
-        </w:rPr>
-        <w:t>function</w:t>
-      </w:r>
-      <w:r>
-        <w:rPr>
-          <w:rFonts w:ascii="Segoe UI" w:hAnsi="Segoe UI" w:cs="Segoe UI"/>
-          <w:color w:val="262626" w:themeColor="text1" w:themeTint="D9"/>
-        </w:rPr>
-        <w:t xml:space="preserve"> and </w:t>
-      </w:r>
-      <w:r>
-        <w:rPr>
-          <w:rFonts w:ascii="Segoe UI" w:hAnsi="Segoe UI" w:cs="Segoe UI"/>
-          <w:color w:val="262626" w:themeColor="text1" w:themeTint="D9"/>
-        </w:rPr>
-        <w:t xml:space="preserve">then </w:t>
-      </w:r>
-      <w:r>
-        <w:rPr>
-          <w:rFonts w:ascii="Segoe UI" w:hAnsi="Segoe UI" w:cs="Segoe UI"/>
-          <w:color w:val="262626" w:themeColor="text1" w:themeTint="D9"/>
-        </w:rPr>
-        <w:t xml:space="preserve">passed to </w:t>
-      </w:r>
-      <w:r>
-        <w:rPr>
-          <w:rFonts w:ascii="Segoe UI" w:hAnsi="Segoe UI" w:cs="Segoe UI"/>
-          <w:color w:val="262626" w:themeColor="text1" w:themeTint="D9"/>
-        </w:rPr>
-        <w:t>the</w:t>
-      </w:r>
-      <w:r>
-        <w:rPr>
-          <w:rFonts w:ascii="Segoe UI" w:hAnsi="Segoe UI" w:cs="Segoe UI"/>
-          <w:color w:val="262626" w:themeColor="text1" w:themeTint="D9"/>
-        </w:rPr>
-        <w:t xml:space="preserve"> </w:t>
-      </w:r>
-      <w:proofErr w:type="spellStart"/>
-      <w:r>
-        <w:rPr>
-          <w:rFonts w:ascii="Consolas" w:hAnsi="Consolas" w:cs="Consolas"/>
-          <w:color w:val="262626" w:themeColor="text1" w:themeTint="D9"/>
-        </w:rPr>
-        <w:t>printatom</w:t>
-      </w:r>
-      <w:proofErr w:type="spellEnd"/>
-      <w:r>
-        <w:rPr>
-          <w:rFonts w:ascii="Segoe UI" w:hAnsi="Segoe UI" w:cs="Segoe UI"/>
-          <w:color w:val="262626" w:themeColor="text1" w:themeTint="D9"/>
-        </w:rPr>
-        <w:t xml:space="preserve"> function.</w:t>
-      </w:r>
-    </w:p>
-    <w:p>
-      <w:pPr>
-        <w:jc w:val="both"/>
-      </w:pPr>
-    </w:p>
-    <w:bookmarkStart w:id="58" w:name="_MON_1423296420"/>
-    <w:bookmarkEnd w:id="58"/>
+    </w:p>
+    <w:p>
+      <w:pPr>
+        <w:jc w:val="both"/>
+      </w:pPr>
+    </w:p>
+    <w:bookmarkStart w:id="57" w:name="_MON_1423296420"/>
+    <w:bookmarkEnd w:id="57"/>
     <w:p>
       <w:pPr>
         <w:jc w:val="both"/>
@@ -12139,7 +11624,7 @@
             <w10:borderbottom type="single" width="4"/>
             <w10:borderright type="single" width="4"/>
           </v:shape>
-          <o:OLEObject Type="Embed" ProgID="Word.OpenDocumentText.12" ShapeID="_x0000_i1070" DrawAspect="Content" ObjectID="_1488192464" r:id="rId108"/>
+          <o:OLEObject Type="Embed" ProgID="Word.OpenDocumentText.12" ShapeID="_x0000_i1070" DrawAspect="Content" ObjectID="_1489391639" r:id="rId108"/>
         </w:object>
       </w:r>
     </w:p>
@@ -12151,16 +11636,18 @@
       <w:r>
         <w:t xml:space="preserve"> </w:t>
       </w:r>
-      <w:bookmarkStart w:id="59" w:name="_Toc350257744"/>
+      <w:bookmarkStart w:id="58" w:name="_Toc350257744"/>
       <w:r>
         <w:t>Printing a table</w:t>
       </w:r>
+      <w:bookmarkEnd w:id="58"/>
+    </w:p>
+    <w:p>
+      <w:pPr>
+        <w:jc w:val="both"/>
+      </w:pPr>
+      <w:bookmarkStart w:id="59" w:name="_GoBack"/>
       <w:bookmarkEnd w:id="59"/>
-    </w:p>
-    <w:p>
-      <w:pPr>
-        <w:jc w:val="both"/>
-      </w:pPr>
     </w:p>
     <w:p>
       <w:pPr>
@@ -12374,7 +11861,7 @@
             <w10:borderbottom type="dot" width="4"/>
             <w10:borderright type="dot" width="4"/>
           </v:shape>
-          <o:OLEObject Type="Embed" ProgID="Word.OpenDocumentText.12" ShapeID="_x0000_i1071" DrawAspect="Content" ObjectID="_1488192465" r:id="rId110"/>
+          <o:OLEObject Type="Embed" ProgID="Word.OpenDocumentText.12" ShapeID="_x0000_i1071" DrawAspect="Content" ObjectID="_1489391640" r:id="rId110"/>
         </w:object>
       </w:r>
     </w:p>
@@ -12698,7 +12185,7 @@
             <w10:borderbottom type="dot" width="4"/>
             <w10:borderright type="dot" width="4"/>
           </v:shape>
-          <o:OLEObject Type="Embed" ProgID="Word.OpenDocumentText.12" ShapeID="_x0000_i1072" DrawAspect="Content" ObjectID="_1488192466" r:id="rId112"/>
+          <o:OLEObject Type="Embed" ProgID="Word.OpenDocumentText.12" ShapeID="_x0000_i1072" DrawAspect="Content" ObjectID="_1489391641" r:id="rId112"/>
         </w:object>
       </w:r>
     </w:p>
@@ -12793,6 +12280,7 @@
           <w:rFonts w:ascii="Segoe UI" w:hAnsi="Segoe UI" w:cs="Segoe UI"/>
           <w:color w:val="262626" w:themeColor="text1" w:themeTint="D9"/>
         </w:rPr>
+        <w:lastRenderedPageBreak/>
         <w:t xml:space="preserve">The data accessed using </w:t>
       </w:r>
       <w:proofErr w:type="spellStart"/>
@@ -12931,7 +12419,7 @@
             <w10:borderbottom type="single" width="4"/>
             <w10:borderright type="single" width="4"/>
           </v:shape>
-          <o:OLEObject Type="Embed" ProgID="Word.OpenDocumentText.12" ShapeID="_x0000_i1073" DrawAspect="Content" ObjectID="_1488192467" r:id="rId114"/>
+          <o:OLEObject Type="Embed" ProgID="Word.OpenDocumentText.12" ShapeID="_x0000_i1073" DrawAspect="Content" ObjectID="_1489391642" r:id="rId114"/>
         </w:object>
       </w:r>
       <w:r>
@@ -13147,7 +12635,7 @@
             <w10:borderbottom type="dot" width="4"/>
             <w10:borderright type="dot" width="4"/>
           </v:shape>
-          <o:OLEObject Type="Embed" ProgID="Word.OpenDocumentText.12" ShapeID="_x0000_i1074" DrawAspect="Content" ObjectID="_1488192468" r:id="rId116"/>
+          <o:OLEObject Type="Embed" ProgID="Word.OpenDocumentText.12" ShapeID="_x0000_i1074" DrawAspect="Content" ObjectID="_1489391643" r:id="rId116"/>
         </w:object>
       </w:r>
     </w:p>
@@ -13289,7 +12777,7 @@
             <w10:borderbottom type="dot" width="4"/>
             <w10:borderright type="dot" width="4"/>
           </v:shape>
-          <o:OLEObject Type="Embed" ProgID="Word.OpenDocumentText.12" ShapeID="_x0000_i1075" DrawAspect="Content" ObjectID="_1488192469" r:id="rId118"/>
+          <o:OLEObject Type="Embed" ProgID="Word.OpenDocumentText.12" ShapeID="_x0000_i1075" DrawAspect="Content" ObjectID="_1489391644" r:id="rId118"/>
         </w:object>
       </w:r>
     </w:p>
@@ -13365,7 +12853,7 @@
             <w10:borderbottom type="dot" width="4"/>
             <w10:borderright type="dot" width="4"/>
           </v:shape>
-          <o:OLEObject Type="Embed" ProgID="Word.OpenDocumentText.12" ShapeID="_x0000_i1076" DrawAspect="Content" ObjectID="_1488192470" r:id="rId120"/>
+          <o:OLEObject Type="Embed" ProgID="Word.OpenDocumentText.12" ShapeID="_x0000_i1076" DrawAspect="Content" ObjectID="_1489391645" r:id="rId120"/>
         </w:object>
       </w:r>
       <w:r>
@@ -13907,7 +13395,7 @@
             <w10:borderbottom type="dot" width="4"/>
             <w10:borderright type="dot" width="4"/>
           </v:shape>
-          <o:OLEObject Type="Embed" ProgID="Word.OpenDocumentText.12" ShapeID="_x0000_i1077" DrawAspect="Content" ObjectID="_1488192471" r:id="rId122"/>
+          <o:OLEObject Type="Embed" ProgID="Word.OpenDocumentText.12" ShapeID="_x0000_i1077" DrawAspect="Content" ObjectID="_1489391646" r:id="rId122"/>
         </w:object>
       </w:r>
       <w:r>
@@ -14295,7 +13783,7 @@
             <w10:borderbottom type="dot" width="4"/>
             <w10:borderright type="dot" width="4"/>
           </v:shape>
-          <o:OLEObject Type="Embed" ProgID="Word.OpenDocumentText.12" ShapeID="_x0000_i1078" DrawAspect="Content" ObjectID="_1488192472" r:id="rId124"/>
+          <o:OLEObject Type="Embed" ProgID="Word.OpenDocumentText.12" ShapeID="_x0000_i1078" DrawAspect="Content" ObjectID="_1489391647" r:id="rId124"/>
         </w:object>
       </w:r>
     </w:p>
@@ -14406,7 +13894,7 @@
             <w10:borderbottom type="dot" width="4"/>
             <w10:borderright type="dot" width="4"/>
           </v:shape>
-          <o:OLEObject Type="Embed" ProgID="Word.OpenDocumentText.12" ShapeID="_x0000_i1079" DrawAspect="Content" ObjectID="_1488192473" r:id="rId126"/>
+          <o:OLEObject Type="Embed" ProgID="Word.OpenDocumentText.12" ShapeID="_x0000_i1079" DrawAspect="Content" ObjectID="_1489391648" r:id="rId126"/>
         </w:object>
       </w:r>
     </w:p>
@@ -14526,7 +14014,7 @@
             <w10:borderbottom type="dot" width="4"/>
             <w10:borderright type="dot" width="4"/>
           </v:shape>
-          <o:OLEObject Type="Embed" ProgID="Word.OpenDocumentText.12" ShapeID="_x0000_i1080" DrawAspect="Content" ObjectID="_1488192474" r:id="rId128"/>
+          <o:OLEObject Type="Embed" ProgID="Word.OpenDocumentText.12" ShapeID="_x0000_i1080" DrawAspect="Content" ObjectID="_1489391649" r:id="rId128"/>
         </w:object>
       </w:r>
     </w:p>
@@ -14671,7 +14159,7 @@
             <w10:borderbottom type="dot" width="4"/>
             <w10:borderright type="dot" width="4"/>
           </v:shape>
-          <o:OLEObject Type="Embed" ProgID="Word.OpenDocumentText.12" ShapeID="_x0000_i1081" DrawAspect="Content" ObjectID="_1488192475" r:id="rId130"/>
+          <o:OLEObject Type="Embed" ProgID="Word.OpenDocumentText.12" ShapeID="_x0000_i1081" DrawAspect="Content" ObjectID="_1489391650" r:id="rId130"/>
         </w:object>
       </w:r>
     </w:p>
@@ -14789,7 +14277,7 @@
             <w10:borderbottom type="dot" width="4"/>
             <w10:borderright type="dot" width="4"/>
           </v:shape>
-          <o:OLEObject Type="Embed" ProgID="Word.OpenDocumentText.12" ShapeID="_x0000_i1082" DrawAspect="Content" ObjectID="_1488192476" r:id="rId132"/>
+          <o:OLEObject Type="Embed" ProgID="Word.OpenDocumentText.12" ShapeID="_x0000_i1082" DrawAspect="Content" ObjectID="_1489391651" r:id="rId132"/>
         </w:object>
       </w:r>
     </w:p>
@@ -14915,7 +14403,7 @@
             <w10:borderbottom type="dot" width="4"/>
             <w10:borderright type="dot" width="4"/>
           </v:shape>
-          <o:OLEObject Type="Embed" ProgID="Word.OpenDocumentText.12" ShapeID="_x0000_i1083" DrawAspect="Content" ObjectID="_1488192477" r:id="rId134"/>
+          <o:OLEObject Type="Embed" ProgID="Word.OpenDocumentText.12" ShapeID="_x0000_i1083" DrawAspect="Content" ObjectID="_1489391652" r:id="rId134"/>
         </w:object>
       </w:r>
     </w:p>
@@ -15026,7 +14514,7 @@
             <w10:borderbottom type="dot" width="4"/>
             <w10:borderright type="dot" width="4"/>
           </v:shape>
-          <o:OLEObject Type="Embed" ProgID="Word.OpenDocumentText.12" ShapeID="_x0000_i1084" DrawAspect="Content" ObjectID="_1488192478" r:id="rId136"/>
+          <o:OLEObject Type="Embed" ProgID="Word.OpenDocumentText.12" ShapeID="_x0000_i1084" DrawAspect="Content" ObjectID="_1489391653" r:id="rId136"/>
         </w:object>
       </w:r>
     </w:p>
@@ -15135,7 +14623,7 @@
             <w10:borderbottom type="dot" width="4"/>
             <w10:borderright type="dot" width="4"/>
           </v:shape>
-          <o:OLEObject Type="Embed" ProgID="Word.OpenDocumentText.12" ShapeID="_x0000_i1085" DrawAspect="Content" ObjectID="_1488192479" r:id="rId138"/>
+          <o:OLEObject Type="Embed" ProgID="Word.OpenDocumentText.12" ShapeID="_x0000_i1085" DrawAspect="Content" ObjectID="_1489391654" r:id="rId138"/>
         </w:object>
       </w:r>
     </w:p>
@@ -15266,7 +14754,7 @@
             <w10:borderbottom type="dot" width="4"/>
             <w10:borderright type="dot" width="4"/>
           </v:shape>
-          <o:OLEObject Type="Embed" ProgID="Word.OpenDocumentText.12" ShapeID="_x0000_i1086" DrawAspect="Content" ObjectID="_1488192480" r:id="rId140"/>
+          <o:OLEObject Type="Embed" ProgID="Word.OpenDocumentText.12" ShapeID="_x0000_i1086" DrawAspect="Content" ObjectID="_1489391655" r:id="rId140"/>
         </w:object>
       </w:r>
     </w:p>
@@ -15341,7 +14829,7 @@
             <w10:borderbottom type="dot" width="4"/>
             <w10:borderright type="dot" width="4"/>
           </v:shape>
-          <o:OLEObject Type="Embed" ProgID="Word.OpenDocumentText.12" ShapeID="_x0000_i1087" DrawAspect="Content" ObjectID="_1488192481" r:id="rId142"/>
+          <o:OLEObject Type="Embed" ProgID="Word.OpenDocumentText.12" ShapeID="_x0000_i1087" DrawAspect="Content" ObjectID="_1489391656" r:id="rId142"/>
         </w:object>
       </w:r>
     </w:p>
@@ -15543,7 +15031,7 @@
             <w10:borderbottom type="dot" width="4"/>
             <w10:borderright type="dot" width="4"/>
           </v:shape>
-          <o:OLEObject Type="Embed" ProgID="Word.OpenDocumentText.12" ShapeID="_x0000_i1088" DrawAspect="Content" ObjectID="_1488192482" r:id="rId144"/>
+          <o:OLEObject Type="Embed" ProgID="Word.OpenDocumentText.12" ShapeID="_x0000_i1088" DrawAspect="Content" ObjectID="_1489391657" r:id="rId144"/>
         </w:object>
       </w:r>
     </w:p>
@@ -15712,7 +15200,21 @@
           <w:rFonts w:ascii="Segoe UI" w:hAnsi="Segoe UI" w:cs="Segoe UI"/>
           <w:color w:val="262626" w:themeColor="text1" w:themeTint="D9"/>
         </w:rPr>
-        <w:t xml:space="preserve">set to be the number of months since the </w:t>
+        <w:t xml:space="preserve">set to be the number of </w:t>
+      </w:r>
+      <w:r>
+        <w:rPr>
+          <w:rFonts w:ascii="Segoe UI" w:hAnsi="Segoe UI" w:cs="Segoe UI"/>
+          <w:color w:val="262626" w:themeColor="text1" w:themeTint="D9"/>
+        </w:rPr>
+        <w:t>days</w:t>
+      </w:r>
+      <w:r>
+        <w:rPr>
+          <w:rFonts w:ascii="Segoe UI" w:hAnsi="Segoe UI" w:cs="Segoe UI"/>
+          <w:color w:val="262626" w:themeColor="text1" w:themeTint="D9"/>
+        </w:rPr>
+        <w:t xml:space="preserve"> since the </w:t>
       </w:r>
       <w:proofErr w:type="spellStart"/>
       <w:r>
@@ -15729,13 +15231,6 @@
           <w:color w:val="262626" w:themeColor="text1" w:themeTint="D9"/>
         </w:rPr>
         <w:t>+ epoch.</w:t>
-      </w:r>
-      <w:r>
-        <w:rPr>
-          <w:rFonts w:ascii="Segoe UI" w:hAnsi="Segoe UI" w:cs="Segoe UI"/>
-          <w:color w:val="262626" w:themeColor="text1" w:themeTint="D9"/>
-        </w:rPr>
-        <w:t xml:space="preserve"> </w:t>
       </w:r>
     </w:p>
     <w:p>
@@ -15762,7 +15257,7 @@
             <w10:borderbottom type="dot" width="4"/>
             <w10:borderright type="dot" width="4"/>
           </v:shape>
-          <o:OLEObject Type="Embed" ProgID="Word.OpenDocumentText.12" ShapeID="_x0000_i1089" DrawAspect="Content" ObjectID="_1488192483" r:id="rId146"/>
+          <o:OLEObject Type="Embed" ProgID="Word.OpenDocumentText.12" ShapeID="_x0000_i1089" DrawAspect="Content" ObjectID="_1489391658" r:id="rId146"/>
         </w:object>
       </w:r>
     </w:p>
@@ -15949,7 +15444,7 @@
             <w10:borderbottom type="dot" width="4"/>
             <w10:borderright type="dot" width="4"/>
           </v:shape>
-          <o:OLEObject Type="Embed" ProgID="Word.OpenDocumentText.12" ShapeID="_x0000_i1090" DrawAspect="Content" ObjectID="_1488192484" r:id="rId148"/>
+          <o:OLEObject Type="Embed" ProgID="Word.OpenDocumentText.12" ShapeID="_x0000_i1090" DrawAspect="Content" ObjectID="_1489391659" r:id="rId148"/>
         </w:object>
       </w:r>
     </w:p>
@@ -16164,7 +15659,7 @@
             <w10:borderbottom type="dot" width="4"/>
             <w10:borderright type="dot" width="4"/>
           </v:shape>
-          <o:OLEObject Type="Embed" ProgID="Word.OpenDocumentText.12" ShapeID="_x0000_i1091" DrawAspect="Content" ObjectID="_1488192485" r:id="rId150"/>
+          <o:OLEObject Type="Embed" ProgID="Word.OpenDocumentText.12" ShapeID="_x0000_i1091" DrawAspect="Content" ObjectID="_1489391660" r:id="rId150"/>
         </w:object>
       </w:r>
     </w:p>
@@ -16371,7 +15866,7 @@
             <w10:borderbottom type="dot" width="4"/>
             <w10:borderright type="dot" width="4"/>
           </v:shape>
-          <o:OLEObject Type="Embed" ProgID="Word.OpenDocumentText.12" ShapeID="_x0000_i1092" DrawAspect="Content" ObjectID="_1488192486" r:id="rId152"/>
+          <o:OLEObject Type="Embed" ProgID="Word.OpenDocumentText.12" ShapeID="_x0000_i1092" DrawAspect="Content" ObjectID="_1489391661" r:id="rId152"/>
         </w:object>
       </w:r>
     </w:p>
@@ -16592,7 +16087,7 @@
             <w10:borderbottom type="dot" width="4"/>
             <w10:borderright type="dot" width="4"/>
           </v:shape>
-          <o:OLEObject Type="Embed" ProgID="Word.OpenDocumentText.12" ShapeID="_x0000_i1093" DrawAspect="Content" ObjectID="_1488192487" r:id="rId154"/>
+          <o:OLEObject Type="Embed" ProgID="Word.OpenDocumentText.12" ShapeID="_x0000_i1093" DrawAspect="Content" ObjectID="_1489391662" r:id="rId154"/>
         </w:object>
       </w:r>
     </w:p>
@@ -16848,7 +16343,7 @@
             <w10:borderbottom type="dot" width="4"/>
             <w10:borderright type="dot" width="4"/>
           </v:shape>
-          <o:OLEObject Type="Embed" ProgID="Word.OpenDocumentText.12" ShapeID="_x0000_i1094" DrawAspect="Content" ObjectID="_1488192488" r:id="rId156"/>
+          <o:OLEObject Type="Embed" ProgID="Word.OpenDocumentText.12" ShapeID="_x0000_i1094" DrawAspect="Content" ObjectID="_1489391663" r:id="rId156"/>
         </w:object>
       </w:r>
     </w:p>
@@ -17009,7 +16504,7 @@
             <w10:borderbottom type="dot" width="4"/>
             <w10:borderright type="dot" width="4"/>
           </v:shape>
-          <o:OLEObject Type="Embed" ProgID="Word.OpenDocumentText.12" ShapeID="_x0000_i1095" DrawAspect="Content" ObjectID="_1488192489" r:id="rId158"/>
+          <o:OLEObject Type="Embed" ProgID="Word.OpenDocumentText.12" ShapeID="_x0000_i1095" DrawAspect="Content" ObjectID="_1489391664" r:id="rId158"/>
         </w:object>
       </w:r>
     </w:p>
@@ -17234,7 +16729,7 @@
             <w10:borderbottom type="dot" width="4"/>
             <w10:borderright type="dot" width="4"/>
           </v:shape>
-          <o:OLEObject Type="Embed" ProgID="Word.OpenDocumentText.12" ShapeID="_x0000_i1096" DrawAspect="Content" ObjectID="_1488192490" r:id="rId160"/>
+          <o:OLEObject Type="Embed" ProgID="Word.OpenDocumentText.12" ShapeID="_x0000_i1096" DrawAspect="Content" ObjectID="_1489391665" r:id="rId160"/>
         </w:object>
       </w:r>
     </w:p>
@@ -17413,7 +16908,7 @@
             <w10:borderbottom type="single" width="4"/>
             <w10:borderright type="single" width="4"/>
           </v:shape>
-          <o:OLEObject Type="Embed" ProgID="Word.OpenDocumentText.12" ShapeID="_x0000_i1097" DrawAspect="Content" ObjectID="_1488192491" r:id="rId162"/>
+          <o:OLEObject Type="Embed" ProgID="Word.OpenDocumentText.12" ShapeID="_x0000_i1097" DrawAspect="Content" ObjectID="_1489391666" r:id="rId162"/>
         </w:object>
       </w:r>
     </w:p>
@@ -17733,7 +17228,7 @@
             <w10:borderbottom type="dot" width="4"/>
             <w10:borderright type="dot" width="4"/>
           </v:shape>
-          <o:OLEObject Type="Embed" ProgID="Word.OpenDocumentText.12" ShapeID="_x0000_i1098" DrawAspect="Content" ObjectID="_1488192492" r:id="rId164"/>
+          <o:OLEObject Type="Embed" ProgID="Word.OpenDocumentText.12" ShapeID="_x0000_i1098" DrawAspect="Content" ObjectID="_1489391667" r:id="rId164"/>
         </w:object>
       </w:r>
     </w:p>
@@ -17915,7 +17410,7 @@
             <w10:borderbottom type="dot" width="4"/>
             <w10:borderright type="dot" width="4"/>
           </v:shape>
-          <o:OLEObject Type="Embed" ProgID="Word.OpenDocumentText.12" ShapeID="_x0000_i1099" DrawAspect="Content" ObjectID="_1488192493" r:id="rId166"/>
+          <o:OLEObject Type="Embed" ProgID="Word.OpenDocumentText.12" ShapeID="_x0000_i1099" DrawAspect="Content" ObjectID="_1489391668" r:id="rId166"/>
         </w:object>
       </w:r>
     </w:p>
@@ -18032,7 +17527,7 @@
             <w10:borderbottom type="dot" width="4"/>
             <w10:borderright type="dot" width="4"/>
           </v:shape>
-          <o:OLEObject Type="Embed" ProgID="Word.OpenDocumentText.12" ShapeID="_x0000_i1100" DrawAspect="Content" ObjectID="_1488192494" r:id="rId168"/>
+          <o:OLEObject Type="Embed" ProgID="Word.OpenDocumentText.12" ShapeID="_x0000_i1100" DrawAspect="Content" ObjectID="_1489391669" r:id="rId168"/>
         </w:object>
       </w:r>
     </w:p>
@@ -18313,7 +17808,7 @@
             <w10:borderbottom type="dot" width="4"/>
             <w10:borderright type="dot" width="4"/>
           </v:shape>
-          <o:OLEObject Type="Embed" ProgID="Word.OpenDocumentText.12" ShapeID="_x0000_i1101" DrawAspect="Content" ObjectID="_1488192495" r:id="rId170"/>
+          <o:OLEObject Type="Embed" ProgID="Word.OpenDocumentText.12" ShapeID="_x0000_i1101" DrawAspect="Content" ObjectID="_1489391670" r:id="rId170"/>
         </w:object>
       </w:r>
     </w:p>
@@ -18568,7 +18063,7 @@
             <w10:borderbottom type="dot" width="4"/>
             <w10:borderright type="dot" width="4"/>
           </v:shape>
-          <o:OLEObject Type="Embed" ProgID="Word.OpenDocumentText.12" ShapeID="_x0000_i1102" DrawAspect="Content" ObjectID="_1488192496" r:id="rId172"/>
+          <o:OLEObject Type="Embed" ProgID="Word.OpenDocumentText.12" ShapeID="_x0000_i1102" DrawAspect="Content" ObjectID="_1489391671" r:id="rId172"/>
         </w:object>
       </w:r>
     </w:p>
@@ -18863,7 +18358,7 @@
               <w:noProof/>
               <w:sz w:val="14"/>
             </w:rPr>
-            <w:t>3</w:t>
+            <w:t>19</w:t>
           </w:r>
           <w:r>
             <w:rPr>
@@ -23675,7 +23170,7 @@
 </file>
 
 <file path=customXml/itemProps1.xml><?xml version="1.0" encoding="utf-8"?>
-<ds:datastoreItem xmlns:ds="http://schemas.openxmlformats.org/officeDocument/2006/customXml" ds:itemID="{F564A148-B468-4CC1-B1F2-D30C20C6E746}">
+<ds:datastoreItem xmlns:ds="http://schemas.openxmlformats.org/officeDocument/2006/customXml" ds:itemID="{A99CA4BA-0E33-4EB2-B26A-8BD81E7442A0}">
   <ds:schemaRefs>
     <ds:schemaRef ds:uri="http://schemas.openxmlformats.org/officeDocument/2006/bibliography"/>
   </ds:schemaRefs>
@@ -23683,7 +23178,7 @@
 </file>
 
 <file path=customXml/itemProps2.xml><?xml version="1.0" encoding="utf-8"?>
-<ds:datastoreItem xmlns:ds="http://schemas.openxmlformats.org/officeDocument/2006/customXml" ds:itemID="{B056F684-FFDD-48E2-9DEE-B90804769355}">
+<ds:datastoreItem xmlns:ds="http://schemas.openxmlformats.org/officeDocument/2006/customXml" ds:itemID="{844B611E-E141-4B6E-998B-4D881638FB0C}">
   <ds:schemaRefs>
     <ds:schemaRef ds:uri="http://schemas.openxmlformats.org/officeDocument/2006/bibliography"/>
   </ds:schemaRefs>

</xml_diff>